<commit_message>
synch rework 3 lab
</commit_message>
<xml_diff>
--- a/отчет-ти-3-351003-Гузаев.docx
+++ b/отчет-ти-3-351003-Гузаев.docx
@@ -1,6 +1,6 @@
 
 <file path=word/document.xml><?xml version="1.0" encoding="utf-8"?>
-<w:document xmlns:wpc="http://schemas.microsoft.com/office/word/2010/wordprocessingCanvas" xmlns:cx="http://schemas.microsoft.com/office/drawing/2014/chartex" xmlns:cx1="http://schemas.microsoft.com/office/drawing/2015/9/8/chartex" xmlns:cx2="http://schemas.microsoft.com/office/drawing/2015/10/21/chartex" xmlns:cx3="http://schemas.microsoft.com/office/drawing/2016/5/9/chartex" xmlns:cx4="http://schemas.microsoft.com/office/drawing/2016/5/10/chartex" xmlns:cx5="http://schemas.microsoft.com/office/drawing/2016/5/11/chartex" xmlns:cx6="http://schemas.microsoft.com/office/drawing/2016/5/12/chartex" xmlns:cx7="http://schemas.microsoft.com/office/drawing/2016/5/13/chartex" xmlns:cx8="http://schemas.microsoft.com/office/drawing/2016/5/14/chartex" xmlns:mc="http://schemas.openxmlformats.org/markup-compatibility/2006" xmlns:aink="http://schemas.microsoft.com/office/drawing/2016/ink" xmlns:am3d="http://schemas.microsoft.com/office/drawing/2017/model3d" xmlns:o="urn:schemas-microsoft-com:office:office" xmlns:r="http://schemas.openxmlformats.org/officeDocument/2006/relationships" xmlns:m="http://schemas.openxmlformats.org/officeDocument/2006/math" xmlns:v="urn:schemas-microsoft-com:vml" xmlns:wp14="http://schemas.microsoft.com/office/word/2010/wordprocessingDrawing" xmlns:wp="http://schemas.openxmlformats.org/drawingml/2006/wordprocessingDrawing" xmlns:w10="urn:schemas-microsoft-com:office:word" xmlns:w="http://schemas.openxmlformats.org/wordprocessingml/2006/main" xmlns:w14="http://schemas.microsoft.com/office/word/2010/wordml" xmlns:w15="http://schemas.microsoft.com/office/word/2012/wordml" xmlns:w16cex="http://schemas.microsoft.com/office/word/2018/wordml/cex" xmlns:w16cid="http://schemas.microsoft.com/office/word/2016/wordml/cid" xmlns:w16="http://schemas.microsoft.com/office/word/2018/wordml" xmlns:w16se="http://schemas.microsoft.com/office/word/2015/wordml/symex" xmlns:wpg="http://schemas.microsoft.com/office/word/2010/wordprocessingGroup" xmlns:wpi="http://schemas.microsoft.com/office/word/2010/wordprocessingInk" xmlns:wne="http://schemas.microsoft.com/office/word/2006/wordml" xmlns:wps="http://schemas.microsoft.com/office/word/2010/wordprocessingShape" mc:Ignorable="w14 w15 w16se w16cid w16 w16cex wp14">
+<w:document xmlns:wpc="http://schemas.microsoft.com/office/word/2010/wordprocessingCanvas" xmlns:cx="http://schemas.microsoft.com/office/drawing/2014/chartex" xmlns:cx1="http://schemas.microsoft.com/office/drawing/2015/9/8/chartex" xmlns:cx2="http://schemas.microsoft.com/office/drawing/2015/10/21/chartex" xmlns:cx3="http://schemas.microsoft.com/office/drawing/2016/5/9/chartex" xmlns:cx4="http://schemas.microsoft.com/office/drawing/2016/5/10/chartex" xmlns:cx5="http://schemas.microsoft.com/office/drawing/2016/5/11/chartex" xmlns:cx6="http://schemas.microsoft.com/office/drawing/2016/5/12/chartex" xmlns:cx7="http://schemas.microsoft.com/office/drawing/2016/5/13/chartex" xmlns:cx8="http://schemas.microsoft.com/office/drawing/2016/5/14/chartex" xmlns:mc="http://schemas.openxmlformats.org/markup-compatibility/2006" xmlns:aink="http://schemas.microsoft.com/office/drawing/2016/ink" xmlns:am3d="http://schemas.microsoft.com/office/drawing/2017/model3d" xmlns:o="urn:schemas-microsoft-com:office:office" xmlns:oel="http://schemas.microsoft.com/office/2019/extlst" xmlns:r="http://schemas.openxmlformats.org/officeDocument/2006/relationships" xmlns:m="http://schemas.openxmlformats.org/officeDocument/2006/math" xmlns:v="urn:schemas-microsoft-com:vml" xmlns:wp14="http://schemas.microsoft.com/office/word/2010/wordprocessingDrawing" xmlns:wp="http://schemas.openxmlformats.org/drawingml/2006/wordprocessingDrawing" xmlns:w10="urn:schemas-microsoft-com:office:word" xmlns:w="http://schemas.openxmlformats.org/wordprocessingml/2006/main" xmlns:w14="http://schemas.microsoft.com/office/word/2010/wordml" xmlns:w15="http://schemas.microsoft.com/office/word/2012/wordml" xmlns:w16cex="http://schemas.microsoft.com/office/word/2018/wordml/cex" xmlns:w16cid="http://schemas.microsoft.com/office/word/2016/wordml/cid" xmlns:w16="http://schemas.microsoft.com/office/word/2018/wordml" xmlns:w16sdtdh="http://schemas.microsoft.com/office/word/2020/wordml/sdtdatahash" xmlns:w16se="http://schemas.microsoft.com/office/word/2015/wordml/symex" xmlns:wpg="http://schemas.microsoft.com/office/word/2010/wordprocessingGroup" xmlns:wpi="http://schemas.microsoft.com/office/word/2010/wordprocessingInk" xmlns:wne="http://schemas.microsoft.com/office/word/2006/wordml" xmlns:wps="http://schemas.microsoft.com/office/word/2010/wordprocessingShape" mc:Ignorable="w14 w15 w16se w16cid w16 w16cex w16sdtdh wp14">
   <w:body>
     <w:p>
       <w:pPr>
@@ -239,13 +239,7 @@
         <w:rPr>
           <w:rFonts w:eastAsia="Times New Roman"/>
         </w:rPr>
-        <w:t xml:space="preserve">Вариант </w:t>
-      </w:r>
-      <w:r>
-        <w:rPr>
-          <w:rFonts w:eastAsia="Times New Roman"/>
-        </w:rPr>
-        <w:t>1</w:t>
+        <w:t>Вариант 1</w:t>
       </w:r>
     </w:p>
     <w:p>
@@ -324,19 +318,11 @@
           <w:rFonts w:eastAsia="Times New Roman"/>
         </w:rPr>
       </w:pPr>
-      <w:proofErr w:type="spellStart"/>
       <w:r>
         <w:rPr>
           <w:rFonts w:eastAsia="Times New Roman"/>
         </w:rPr>
-        <w:t>Гузаев</w:t>
-      </w:r>
-      <w:proofErr w:type="spellEnd"/>
-      <w:r>
-        <w:rPr>
-          <w:rFonts w:eastAsia="Times New Roman"/>
-        </w:rPr>
-        <w:t xml:space="preserve"> Е.Д</w:t>
+        <w:t>Гузаев Е.Д</w:t>
       </w:r>
     </w:p>
     <w:p>
@@ -377,19 +363,11 @@
           <w:rFonts w:ascii="Liberation Serif" w:eastAsia="Liberation Serif" w:hAnsi="Liberation Serif" w:cs="Liberation Serif"/>
         </w:rPr>
       </w:pPr>
-      <w:proofErr w:type="spellStart"/>
       <w:r>
         <w:rPr>
           <w:rFonts w:eastAsia="Times New Roman"/>
         </w:rPr>
-        <w:t>Болтак</w:t>
-      </w:r>
-      <w:proofErr w:type="spellEnd"/>
-      <w:r>
-        <w:rPr>
-          <w:rFonts w:eastAsia="Times New Roman"/>
-        </w:rPr>
-        <w:t xml:space="preserve"> С. В.</w:t>
+        <w:t>Болтак С. В.</w:t>
       </w:r>
     </w:p>
     <w:p>
@@ -457,23 +435,7 @@
           <w:rFonts w:ascii="Times New Roman" w:hAnsi="Times New Roman" w:cs="Times New Roman"/>
           <w:color w:val="auto"/>
         </w:rPr>
-        <w:t xml:space="preserve">1. Алгоритм быстрого возведения в степень (7^15 </w:t>
-      </w:r>
-      <w:proofErr w:type="spellStart"/>
-      <w:r>
-        <w:rPr>
-          <w:rFonts w:ascii="Times New Roman" w:hAnsi="Times New Roman" w:cs="Times New Roman"/>
-          <w:color w:val="auto"/>
-        </w:rPr>
-        <w:t>mod</w:t>
-      </w:r>
-      <w:proofErr w:type="spellEnd"/>
-      <w:r>
-        <w:rPr>
-          <w:rFonts w:ascii="Times New Roman" w:hAnsi="Times New Roman" w:cs="Times New Roman"/>
-          <w:color w:val="auto"/>
-        </w:rPr>
-        <w:t xml:space="preserve"> 19)</w:t>
+        <w:t>1. Алгоритм быстрого возведения в степень (7^15 mod 19)</w:t>
       </w:r>
     </w:p>
     <w:p>
@@ -651,23 +613,7 @@
                 <w:b/>
                 <w:bCs/>
               </w:rPr>
-              <w:t xml:space="preserve">r </w:t>
-            </w:r>
-            <w:proofErr w:type="spellStart"/>
-            <w:r>
-              <w:rPr>
-                <w:b/>
-                <w:bCs/>
-              </w:rPr>
-              <w:t>mod</w:t>
-            </w:r>
-            <w:proofErr w:type="spellEnd"/>
-            <w:r>
-              <w:rPr>
-                <w:b/>
-                <w:bCs/>
-              </w:rPr>
-              <w:t xml:space="preserve"> x</w:t>
+              <w:t>r mod x</w:t>
             </w:r>
           </w:p>
         </w:tc>
@@ -747,15 +693,7 @@
               <w:jc w:val="center"/>
             </w:pPr>
             <w:r>
-              <w:t xml:space="preserve">r = 1 * 7 </w:t>
-            </w:r>
-            <w:proofErr w:type="spellStart"/>
-            <w:r>
-              <w:t>mod</w:t>
-            </w:r>
-            <w:proofErr w:type="spellEnd"/>
-            <w:r>
-              <w:t xml:space="preserve"> 19 = 7</w:t>
+              <w:t>r = 1 * 7 mod 19 = 7</w:t>
             </w:r>
             <w:r>
               <w:br/>
@@ -854,23 +792,7 @@
               <w:jc w:val="center"/>
             </w:pPr>
             <w:r>
-              <w:t xml:space="preserve">a = 7² </w:t>
-            </w:r>
-            <w:proofErr w:type="spellStart"/>
-            <w:r>
-              <w:t>mod</w:t>
-            </w:r>
-            <w:proofErr w:type="spellEnd"/>
-            <w:r>
-              <w:t xml:space="preserve"> 19 = 49 </w:t>
-            </w:r>
-            <w:proofErr w:type="spellStart"/>
-            <w:r>
-              <w:t>mod</w:t>
-            </w:r>
-            <w:proofErr w:type="spellEnd"/>
-            <w:r>
-              <w:t xml:space="preserve"> 19 = 11</w:t>
+              <w:t>a = 7² mod 19 = 49 mod 19 = 11</w:t>
             </w:r>
             <w:r>
               <w:br/>
@@ -969,23 +891,7 @@
               <w:jc w:val="center"/>
             </w:pPr>
             <w:r>
-              <w:t xml:space="preserve">r = 7 * 11 </w:t>
-            </w:r>
-            <w:proofErr w:type="spellStart"/>
-            <w:r>
-              <w:t>mod</w:t>
-            </w:r>
-            <w:proofErr w:type="spellEnd"/>
-            <w:r>
-              <w:t xml:space="preserve"> 19 = 77 </w:t>
-            </w:r>
-            <w:proofErr w:type="spellStart"/>
-            <w:r>
-              <w:t>mod</w:t>
-            </w:r>
-            <w:proofErr w:type="spellEnd"/>
-            <w:r>
-              <w:t xml:space="preserve"> 19 = 1</w:t>
+              <w:t>r = 7 * 11 mod 19 = 77 mod 19 = 1</w:t>
             </w:r>
             <w:r>
               <w:br/>
@@ -1084,23 +990,7 @@
               <w:jc w:val="center"/>
             </w:pPr>
             <w:r>
-              <w:t xml:space="preserve">a = 11² </w:t>
-            </w:r>
-            <w:proofErr w:type="spellStart"/>
-            <w:r>
-              <w:t>mod</w:t>
-            </w:r>
-            <w:proofErr w:type="spellEnd"/>
-            <w:r>
-              <w:t xml:space="preserve"> 19 = 121 </w:t>
-            </w:r>
-            <w:proofErr w:type="spellStart"/>
-            <w:r>
-              <w:t>mod</w:t>
-            </w:r>
-            <w:proofErr w:type="spellEnd"/>
-            <w:r>
-              <w:t xml:space="preserve"> 19 = 7</w:t>
+              <w:t>a = 11² mod 19 = 121 mod 19 = 7</w:t>
             </w:r>
             <w:r>
               <w:br/>
@@ -1199,15 +1089,7 @@
               <w:jc w:val="center"/>
             </w:pPr>
             <w:r>
-              <w:t xml:space="preserve">r = 1 * 7 </w:t>
-            </w:r>
-            <w:proofErr w:type="spellStart"/>
-            <w:r>
-              <w:t>mod</w:t>
-            </w:r>
-            <w:proofErr w:type="spellEnd"/>
-            <w:r>
-              <w:t xml:space="preserve"> 19 = 7</w:t>
+              <w:t>r = 1 * 7 mod 19 = 7</w:t>
             </w:r>
             <w:r>
               <w:br/>
@@ -1306,23 +1188,7 @@
               <w:jc w:val="center"/>
             </w:pPr>
             <w:r>
-              <w:t xml:space="preserve">a = 7² </w:t>
-            </w:r>
-            <w:proofErr w:type="spellStart"/>
-            <w:r>
-              <w:t>mod</w:t>
-            </w:r>
-            <w:proofErr w:type="spellEnd"/>
-            <w:r>
-              <w:t xml:space="preserve"> 19 = 49 </w:t>
-            </w:r>
-            <w:proofErr w:type="spellStart"/>
-            <w:r>
-              <w:t>mod</w:t>
-            </w:r>
-            <w:proofErr w:type="spellEnd"/>
-            <w:r>
-              <w:t xml:space="preserve"> 19 = 11</w:t>
+              <w:t>a = 7² mod 19 = 49 mod 19 = 11</w:t>
             </w:r>
             <w:r>
               <w:br/>
@@ -1421,23 +1287,7 @@
               <w:jc w:val="center"/>
             </w:pPr>
             <w:r>
-              <w:t xml:space="preserve">r = 7 * 11 </w:t>
-            </w:r>
-            <w:proofErr w:type="spellStart"/>
-            <w:r>
-              <w:t>mod</w:t>
-            </w:r>
-            <w:proofErr w:type="spellEnd"/>
-            <w:r>
-              <w:t xml:space="preserve"> 19 = 77 </w:t>
-            </w:r>
-            <w:proofErr w:type="spellStart"/>
-            <w:r>
-              <w:t>mod</w:t>
-            </w:r>
-            <w:proofErr w:type="spellEnd"/>
-            <w:r>
-              <w:t xml:space="preserve"> 19 = 1</w:t>
+              <w:t>r = 7 * 11 mod 19 = 77 mod 19 = 1</w:t>
             </w:r>
             <w:r>
               <w:br/>
@@ -1744,9 +1594,40 @@
         <w:t>Таблица вычисления НОД:</w:t>
       </w:r>
     </w:p>
+    <w:p>
+      <w:pPr>
+        <w:rPr>
+          <w:b/>
+          <w:bCs/>
+        </w:rPr>
+      </w:pPr>
+      <w:r>
+        <w:rPr>
+          <w:b/>
+          <w:bCs/>
+        </w:rPr>
+        <w:t>Таблица расчета для нахождения коэффициентов x и y в уравнении xa + yb = НОД(</w:t>
+      </w:r>
+      <w:proofErr w:type="gramStart"/>
+      <w:r>
+        <w:rPr>
+          <w:b/>
+          <w:bCs/>
+        </w:rPr>
+        <w:t>a,b</w:t>
+      </w:r>
+      <w:proofErr w:type="gramEnd"/>
+      <w:r>
+        <w:rPr>
+          <w:b/>
+          <w:bCs/>
+        </w:rPr>
+        <w:t>)</w:t>
+      </w:r>
+    </w:p>
     <w:tbl>
       <w:tblPr>
-        <w:tblW w:w="10201" w:type="dxa"/>
+        <w:tblW w:w="0" w:type="auto"/>
         <w:tblCellSpacing w:w="15" w:type="dxa"/>
         <w:tblBorders>
           <w:top w:val="single" w:sz="4" w:space="0" w:color="auto"/>
@@ -1765,11 +1646,14 @@
         <w:tblLook w:val="04A0" w:firstRow="1" w:lastRow="0" w:firstColumn="1" w:lastColumn="0" w:noHBand="0" w:noVBand="1"/>
       </w:tblPr>
       <w:tblGrid>
-        <w:gridCol w:w="2122"/>
-        <w:gridCol w:w="1417"/>
-        <w:gridCol w:w="2410"/>
-        <w:gridCol w:w="2126"/>
-        <w:gridCol w:w="2126"/>
+        <w:gridCol w:w="1345"/>
+        <w:gridCol w:w="1060"/>
+        <w:gridCol w:w="1127"/>
+        <w:gridCol w:w="1052"/>
+        <w:gridCol w:w="1259"/>
+        <w:gridCol w:w="1089"/>
+        <w:gridCol w:w="1345"/>
+        <w:gridCol w:w="1600"/>
       </w:tblGrid>
       <w:tr>
         <w:trPr>
@@ -1778,13 +1662,12 @@
         </w:trPr>
         <w:tc>
           <w:tcPr>
-            <w:tcW w:w="2077" w:type="dxa"/>
+            <w:tcW w:w="0" w:type="auto"/>
             <w:vAlign w:val="center"/>
             <w:hideMark/>
           </w:tcPr>
           <w:p>
             <w:pPr>
-              <w:jc w:val="center"/>
               <w:rPr>
                 <w:b/>
                 <w:bCs/>
@@ -1801,13 +1684,12 @@
         </w:tc>
         <w:tc>
           <w:tcPr>
-            <w:tcW w:w="1387" w:type="dxa"/>
+            <w:tcW w:w="1030" w:type="dxa"/>
             <w:vAlign w:val="center"/>
             <w:hideMark/>
           </w:tcPr>
           <w:p>
             <w:pPr>
-              <w:jc w:val="center"/>
               <w:rPr>
                 <w:b/>
                 <w:bCs/>
@@ -1818,19 +1700,18 @@
                 <w:b/>
                 <w:bCs/>
               </w:rPr>
-              <w:t>Делимое</w:t>
+              <w:t>a₁</w:t>
             </w:r>
           </w:p>
         </w:tc>
         <w:tc>
           <w:tcPr>
-            <w:tcW w:w="2380" w:type="dxa"/>
+            <w:tcW w:w="1097" w:type="dxa"/>
             <w:vAlign w:val="center"/>
             <w:hideMark/>
           </w:tcPr>
           <w:p>
             <w:pPr>
-              <w:jc w:val="center"/>
               <w:rPr>
                 <w:b/>
                 <w:bCs/>
@@ -1841,19 +1722,18 @@
                 <w:b/>
                 <w:bCs/>
               </w:rPr>
-              <w:t>Делитель</w:t>
+              <w:t>b₁</w:t>
             </w:r>
           </w:p>
         </w:tc>
         <w:tc>
           <w:tcPr>
-            <w:tcW w:w="2096" w:type="dxa"/>
+            <w:tcW w:w="1022" w:type="dxa"/>
             <w:vAlign w:val="center"/>
             <w:hideMark/>
           </w:tcPr>
           <w:p>
             <w:pPr>
-              <w:jc w:val="center"/>
               <w:rPr>
                 <w:b/>
                 <w:bCs/>
@@ -1864,19 +1744,18 @@
                 <w:b/>
                 <w:bCs/>
               </w:rPr>
-              <w:t>Частное</w:t>
+              <w:t>q</w:t>
             </w:r>
           </w:p>
         </w:tc>
         <w:tc>
           <w:tcPr>
-            <w:tcW w:w="2081" w:type="dxa"/>
+            <w:tcW w:w="1229" w:type="dxa"/>
             <w:vAlign w:val="center"/>
             <w:hideMark/>
           </w:tcPr>
           <w:p>
             <w:pPr>
-              <w:jc w:val="center"/>
               <w:rPr>
                 <w:b/>
                 <w:bCs/>
@@ -1887,7 +1766,73 @@
                 <w:b/>
                 <w:bCs/>
               </w:rPr>
-              <w:t>Остаток</w:t>
+              <w:t>x₀</w:t>
+            </w:r>
+          </w:p>
+        </w:tc>
+        <w:tc>
+          <w:tcPr>
+            <w:tcW w:w="1059" w:type="dxa"/>
+            <w:vAlign w:val="center"/>
+            <w:hideMark/>
+          </w:tcPr>
+          <w:p>
+            <w:pPr>
+              <w:rPr>
+                <w:b/>
+                <w:bCs/>
+              </w:rPr>
+            </w:pPr>
+            <w:r>
+              <w:rPr>
+                <w:b/>
+                <w:bCs/>
+              </w:rPr>
+              <w:t>x₁</w:t>
+            </w:r>
+          </w:p>
+        </w:tc>
+        <w:tc>
+          <w:tcPr>
+            <w:tcW w:w="1315" w:type="dxa"/>
+            <w:vAlign w:val="center"/>
+            <w:hideMark/>
+          </w:tcPr>
+          <w:p>
+            <w:pPr>
+              <w:rPr>
+                <w:b/>
+                <w:bCs/>
+              </w:rPr>
+            </w:pPr>
+            <w:r>
+              <w:rPr>
+                <w:b/>
+                <w:bCs/>
+              </w:rPr>
+              <w:t>y₀</w:t>
+            </w:r>
+          </w:p>
+        </w:tc>
+        <w:tc>
+          <w:tcPr>
+            <w:tcW w:w="1555" w:type="dxa"/>
+            <w:vAlign w:val="center"/>
+            <w:hideMark/>
+          </w:tcPr>
+          <w:p>
+            <w:pPr>
+              <w:rPr>
+                <w:b/>
+                <w:bCs/>
+              </w:rPr>
+            </w:pPr>
+            <w:r>
+              <w:rPr>
+                <w:b/>
+                <w:bCs/>
+              </w:rPr>
+              <w:t>y₁</w:t>
             </w:r>
           </w:p>
         </w:tc>
@@ -1898,14 +1843,59 @@
         </w:trPr>
         <w:tc>
           <w:tcPr>
-            <w:tcW w:w="2077" w:type="dxa"/>
+            <w:tcW w:w="0" w:type="auto"/>
             <w:vAlign w:val="center"/>
             <w:hideMark/>
           </w:tcPr>
           <w:p>
-            <w:pPr>
-              <w:jc w:val="center"/>
-            </w:pPr>
+            <w:r>
+              <w:t>Начало</w:t>
+            </w:r>
+          </w:p>
+        </w:tc>
+        <w:tc>
+          <w:tcPr>
+            <w:tcW w:w="1030" w:type="dxa"/>
+            <w:vAlign w:val="center"/>
+            <w:hideMark/>
+          </w:tcPr>
+          <w:p>
+            <w:r>
+              <w:t>841</w:t>
+            </w:r>
+          </w:p>
+        </w:tc>
+        <w:tc>
+          <w:tcPr>
+            <w:tcW w:w="1097" w:type="dxa"/>
+            <w:vAlign w:val="center"/>
+            <w:hideMark/>
+          </w:tcPr>
+          <w:p>
+            <w:r>
+              <w:t>299</w:t>
+            </w:r>
+          </w:p>
+        </w:tc>
+        <w:tc>
+          <w:tcPr>
+            <w:tcW w:w="1022" w:type="dxa"/>
+            <w:vAlign w:val="center"/>
+            <w:hideMark/>
+          </w:tcPr>
+          <w:p>
+            <w:r>
+              <w:t>-</w:t>
+            </w:r>
+          </w:p>
+        </w:tc>
+        <w:tc>
+          <w:tcPr>
+            <w:tcW w:w="1229" w:type="dxa"/>
+            <w:vAlign w:val="center"/>
+            <w:hideMark/>
+          </w:tcPr>
+          <w:p>
             <w:r>
               <w:t>1</w:t>
             </w:r>
@@ -1913,382 +1903,35 @@
         </w:tc>
         <w:tc>
           <w:tcPr>
-            <w:tcW w:w="1387" w:type="dxa"/>
+            <w:tcW w:w="1059" w:type="dxa"/>
             <w:vAlign w:val="center"/>
             <w:hideMark/>
           </w:tcPr>
           <w:p>
-            <w:pPr>
-              <w:jc w:val="center"/>
-            </w:pPr>
             <w:r>
-              <w:t>841</w:t>
+              <w:t>0</w:t>
             </w:r>
           </w:p>
         </w:tc>
         <w:tc>
           <w:tcPr>
-            <w:tcW w:w="2380" w:type="dxa"/>
+            <w:tcW w:w="1315" w:type="dxa"/>
             <w:vAlign w:val="center"/>
             <w:hideMark/>
           </w:tcPr>
           <w:p>
-            <w:pPr>
-              <w:jc w:val="center"/>
-            </w:pPr>
             <w:r>
-              <w:t>299</w:t>
+              <w:t>0</w:t>
             </w:r>
           </w:p>
         </w:tc>
         <w:tc>
           <w:tcPr>
-            <w:tcW w:w="2096" w:type="dxa"/>
+            <w:tcW w:w="1555" w:type="dxa"/>
             <w:vAlign w:val="center"/>
             <w:hideMark/>
           </w:tcPr>
           <w:p>
-            <w:pPr>
-              <w:jc w:val="center"/>
-            </w:pPr>
-            <w:r>
-              <w:t>2</w:t>
-            </w:r>
-          </w:p>
-        </w:tc>
-        <w:tc>
-          <w:tcPr>
-            <w:tcW w:w="2081" w:type="dxa"/>
-            <w:vAlign w:val="center"/>
-            <w:hideMark/>
-          </w:tcPr>
-          <w:p>
-            <w:pPr>
-              <w:jc w:val="center"/>
-            </w:pPr>
-            <w:r>
-              <w:t>243</w:t>
-            </w:r>
-          </w:p>
-        </w:tc>
-      </w:tr>
-      <w:tr>
-        <w:trPr>
-          <w:tblCellSpacing w:w="15" w:type="dxa"/>
-        </w:trPr>
-        <w:tc>
-          <w:tcPr>
-            <w:tcW w:w="2077" w:type="dxa"/>
-            <w:vAlign w:val="center"/>
-            <w:hideMark/>
-          </w:tcPr>
-          <w:p>
-            <w:pPr>
-              <w:jc w:val="center"/>
-            </w:pPr>
-            <w:r>
-              <w:t>2</w:t>
-            </w:r>
-          </w:p>
-        </w:tc>
-        <w:tc>
-          <w:tcPr>
-            <w:tcW w:w="1387" w:type="dxa"/>
-            <w:vAlign w:val="center"/>
-            <w:hideMark/>
-          </w:tcPr>
-          <w:p>
-            <w:pPr>
-              <w:jc w:val="center"/>
-            </w:pPr>
-            <w:r>
-              <w:t>299</w:t>
-            </w:r>
-          </w:p>
-        </w:tc>
-        <w:tc>
-          <w:tcPr>
-            <w:tcW w:w="2380" w:type="dxa"/>
-            <w:vAlign w:val="center"/>
-            <w:hideMark/>
-          </w:tcPr>
-          <w:p>
-            <w:pPr>
-              <w:jc w:val="center"/>
-            </w:pPr>
-            <w:r>
-              <w:t>243</w:t>
-            </w:r>
-          </w:p>
-        </w:tc>
-        <w:tc>
-          <w:tcPr>
-            <w:tcW w:w="2096" w:type="dxa"/>
-            <w:vAlign w:val="center"/>
-            <w:hideMark/>
-          </w:tcPr>
-          <w:p>
-            <w:pPr>
-              <w:jc w:val="center"/>
-            </w:pPr>
-            <w:r>
-              <w:t>1</w:t>
-            </w:r>
-          </w:p>
-        </w:tc>
-        <w:tc>
-          <w:tcPr>
-            <w:tcW w:w="2081" w:type="dxa"/>
-            <w:vAlign w:val="center"/>
-            <w:hideMark/>
-          </w:tcPr>
-          <w:p>
-            <w:pPr>
-              <w:jc w:val="center"/>
-            </w:pPr>
-            <w:r>
-              <w:t>56</w:t>
-            </w:r>
-          </w:p>
-        </w:tc>
-      </w:tr>
-      <w:tr>
-        <w:trPr>
-          <w:tblCellSpacing w:w="15" w:type="dxa"/>
-        </w:trPr>
-        <w:tc>
-          <w:tcPr>
-            <w:tcW w:w="2077" w:type="dxa"/>
-            <w:vAlign w:val="center"/>
-            <w:hideMark/>
-          </w:tcPr>
-          <w:p>
-            <w:pPr>
-              <w:jc w:val="center"/>
-            </w:pPr>
-            <w:r>
-              <w:t>3</w:t>
-            </w:r>
-          </w:p>
-        </w:tc>
-        <w:tc>
-          <w:tcPr>
-            <w:tcW w:w="1387" w:type="dxa"/>
-            <w:vAlign w:val="center"/>
-            <w:hideMark/>
-          </w:tcPr>
-          <w:p>
-            <w:pPr>
-              <w:jc w:val="center"/>
-            </w:pPr>
-            <w:r>
-              <w:t>243</w:t>
-            </w:r>
-          </w:p>
-        </w:tc>
-        <w:tc>
-          <w:tcPr>
-            <w:tcW w:w="2380" w:type="dxa"/>
-            <w:vAlign w:val="center"/>
-            <w:hideMark/>
-          </w:tcPr>
-          <w:p>
-            <w:pPr>
-              <w:jc w:val="center"/>
-            </w:pPr>
-            <w:r>
-              <w:t>56</w:t>
-            </w:r>
-          </w:p>
-        </w:tc>
-        <w:tc>
-          <w:tcPr>
-            <w:tcW w:w="2096" w:type="dxa"/>
-            <w:vAlign w:val="center"/>
-            <w:hideMark/>
-          </w:tcPr>
-          <w:p>
-            <w:pPr>
-              <w:jc w:val="center"/>
-            </w:pPr>
-            <w:r>
-              <w:t>4</w:t>
-            </w:r>
-          </w:p>
-        </w:tc>
-        <w:tc>
-          <w:tcPr>
-            <w:tcW w:w="2081" w:type="dxa"/>
-            <w:vAlign w:val="center"/>
-            <w:hideMark/>
-          </w:tcPr>
-          <w:p>
-            <w:pPr>
-              <w:jc w:val="center"/>
-              <w:rPr>
-                <w:lang w:val="en-US"/>
-              </w:rPr>
-            </w:pPr>
-            <w:r>
-              <w:t>19</w:t>
-            </w:r>
-          </w:p>
-        </w:tc>
-      </w:tr>
-      <w:tr>
-        <w:trPr>
-          <w:tblCellSpacing w:w="15" w:type="dxa"/>
-        </w:trPr>
-        <w:tc>
-          <w:tcPr>
-            <w:tcW w:w="2077" w:type="dxa"/>
-            <w:vAlign w:val="center"/>
-            <w:hideMark/>
-          </w:tcPr>
-          <w:p>
-            <w:pPr>
-              <w:jc w:val="center"/>
-            </w:pPr>
-            <w:r>
-              <w:t>4</w:t>
-            </w:r>
-          </w:p>
-        </w:tc>
-        <w:tc>
-          <w:tcPr>
-            <w:tcW w:w="1387" w:type="dxa"/>
-            <w:vAlign w:val="center"/>
-            <w:hideMark/>
-          </w:tcPr>
-          <w:p>
-            <w:pPr>
-              <w:jc w:val="center"/>
-            </w:pPr>
-            <w:r>
-              <w:t>56</w:t>
-            </w:r>
-          </w:p>
-        </w:tc>
-        <w:tc>
-          <w:tcPr>
-            <w:tcW w:w="2380" w:type="dxa"/>
-            <w:vAlign w:val="center"/>
-            <w:hideMark/>
-          </w:tcPr>
-          <w:p>
-            <w:pPr>
-              <w:jc w:val="center"/>
-            </w:pPr>
-            <w:r>
-              <w:t>19</w:t>
-            </w:r>
-          </w:p>
-        </w:tc>
-        <w:tc>
-          <w:tcPr>
-            <w:tcW w:w="2096" w:type="dxa"/>
-            <w:vAlign w:val="center"/>
-            <w:hideMark/>
-          </w:tcPr>
-          <w:p>
-            <w:pPr>
-              <w:jc w:val="center"/>
-            </w:pPr>
-            <w:r>
-              <w:t>2</w:t>
-            </w:r>
-          </w:p>
-        </w:tc>
-        <w:tc>
-          <w:tcPr>
-            <w:tcW w:w="2081" w:type="dxa"/>
-            <w:vAlign w:val="center"/>
-            <w:hideMark/>
-          </w:tcPr>
-          <w:p>
-            <w:pPr>
-              <w:jc w:val="center"/>
-            </w:pPr>
-            <w:r>
-              <w:t>18</w:t>
-            </w:r>
-          </w:p>
-        </w:tc>
-      </w:tr>
-      <w:tr>
-        <w:trPr>
-          <w:tblCellSpacing w:w="15" w:type="dxa"/>
-        </w:trPr>
-        <w:tc>
-          <w:tcPr>
-            <w:tcW w:w="2077" w:type="dxa"/>
-            <w:vAlign w:val="center"/>
-            <w:hideMark/>
-          </w:tcPr>
-          <w:p>
-            <w:pPr>
-              <w:jc w:val="center"/>
-            </w:pPr>
-            <w:r>
-              <w:t>5</w:t>
-            </w:r>
-          </w:p>
-        </w:tc>
-        <w:tc>
-          <w:tcPr>
-            <w:tcW w:w="1387" w:type="dxa"/>
-            <w:vAlign w:val="center"/>
-            <w:hideMark/>
-          </w:tcPr>
-          <w:p>
-            <w:pPr>
-              <w:jc w:val="center"/>
-            </w:pPr>
-            <w:r>
-              <w:t>19</w:t>
-            </w:r>
-          </w:p>
-        </w:tc>
-        <w:tc>
-          <w:tcPr>
-            <w:tcW w:w="2380" w:type="dxa"/>
-            <w:vAlign w:val="center"/>
-            <w:hideMark/>
-          </w:tcPr>
-          <w:p>
-            <w:pPr>
-              <w:jc w:val="center"/>
-            </w:pPr>
-            <w:r>
-              <w:t>18</w:t>
-            </w:r>
-          </w:p>
-        </w:tc>
-        <w:tc>
-          <w:tcPr>
-            <w:tcW w:w="2096" w:type="dxa"/>
-            <w:vAlign w:val="center"/>
-            <w:hideMark/>
-          </w:tcPr>
-          <w:p>
-            <w:pPr>
-              <w:jc w:val="center"/>
-            </w:pPr>
-            <w:r>
-              <w:t>1</w:t>
-            </w:r>
-          </w:p>
-        </w:tc>
-        <w:tc>
-          <w:tcPr>
-            <w:tcW w:w="2081" w:type="dxa"/>
-            <w:vAlign w:val="center"/>
-            <w:hideMark/>
-          </w:tcPr>
-          <w:p>
-            <w:pPr>
-              <w:jc w:val="center"/>
-            </w:pPr>
             <w:r>
               <w:t>1</w:t>
             </w:r>
@@ -2301,14 +1944,516 @@
         </w:trPr>
         <w:tc>
           <w:tcPr>
-            <w:tcW w:w="2077" w:type="dxa"/>
+            <w:tcW w:w="0" w:type="auto"/>
             <w:vAlign w:val="center"/>
             <w:hideMark/>
           </w:tcPr>
           <w:p>
-            <w:pPr>
-              <w:jc w:val="center"/>
-            </w:pPr>
+            <w:r>
+              <w:t>1</w:t>
+            </w:r>
+          </w:p>
+        </w:tc>
+        <w:tc>
+          <w:tcPr>
+            <w:tcW w:w="1030" w:type="dxa"/>
+            <w:vAlign w:val="center"/>
+            <w:hideMark/>
+          </w:tcPr>
+          <w:p>
+            <w:r>
+              <w:t>299</w:t>
+            </w:r>
+          </w:p>
+        </w:tc>
+        <w:tc>
+          <w:tcPr>
+            <w:tcW w:w="1097" w:type="dxa"/>
+            <w:vAlign w:val="center"/>
+            <w:hideMark/>
+          </w:tcPr>
+          <w:p>
+            <w:r>
+              <w:t>243</w:t>
+            </w:r>
+          </w:p>
+        </w:tc>
+        <w:tc>
+          <w:tcPr>
+            <w:tcW w:w="1022" w:type="dxa"/>
+            <w:vAlign w:val="center"/>
+            <w:hideMark/>
+          </w:tcPr>
+          <w:p>
+            <w:r>
+              <w:t>2</w:t>
+            </w:r>
+          </w:p>
+        </w:tc>
+        <w:tc>
+          <w:tcPr>
+            <w:tcW w:w="1229" w:type="dxa"/>
+            <w:vAlign w:val="center"/>
+            <w:hideMark/>
+          </w:tcPr>
+          <w:p>
+            <w:r>
+              <w:t>0</w:t>
+            </w:r>
+          </w:p>
+        </w:tc>
+        <w:tc>
+          <w:tcPr>
+            <w:tcW w:w="1059" w:type="dxa"/>
+            <w:vAlign w:val="center"/>
+            <w:hideMark/>
+          </w:tcPr>
+          <w:p>
+            <w:r>
+              <w:t>1</w:t>
+            </w:r>
+          </w:p>
+        </w:tc>
+        <w:tc>
+          <w:tcPr>
+            <w:tcW w:w="1315" w:type="dxa"/>
+            <w:vAlign w:val="center"/>
+            <w:hideMark/>
+          </w:tcPr>
+          <w:p>
+            <w:r>
+              <w:t>1</w:t>
+            </w:r>
+          </w:p>
+        </w:tc>
+        <w:tc>
+          <w:tcPr>
+            <w:tcW w:w="1555" w:type="dxa"/>
+            <w:vAlign w:val="center"/>
+            <w:hideMark/>
+          </w:tcPr>
+          <w:p>
+            <w:r>
+              <w:t>-2</w:t>
+            </w:r>
+          </w:p>
+        </w:tc>
+      </w:tr>
+      <w:tr>
+        <w:trPr>
+          <w:tblCellSpacing w:w="15" w:type="dxa"/>
+        </w:trPr>
+        <w:tc>
+          <w:tcPr>
+            <w:tcW w:w="0" w:type="auto"/>
+            <w:vAlign w:val="center"/>
+            <w:hideMark/>
+          </w:tcPr>
+          <w:p>
+            <w:r>
+              <w:t>2</w:t>
+            </w:r>
+          </w:p>
+        </w:tc>
+        <w:tc>
+          <w:tcPr>
+            <w:tcW w:w="1030" w:type="dxa"/>
+            <w:vAlign w:val="center"/>
+            <w:hideMark/>
+          </w:tcPr>
+          <w:p>
+            <w:r>
+              <w:t>243</w:t>
+            </w:r>
+          </w:p>
+        </w:tc>
+        <w:tc>
+          <w:tcPr>
+            <w:tcW w:w="1097" w:type="dxa"/>
+            <w:vAlign w:val="center"/>
+            <w:hideMark/>
+          </w:tcPr>
+          <w:p>
+            <w:r>
+              <w:t>56</w:t>
+            </w:r>
+          </w:p>
+        </w:tc>
+        <w:tc>
+          <w:tcPr>
+            <w:tcW w:w="1022" w:type="dxa"/>
+            <w:vAlign w:val="center"/>
+            <w:hideMark/>
+          </w:tcPr>
+          <w:p>
+            <w:r>
+              <w:t>1</w:t>
+            </w:r>
+          </w:p>
+        </w:tc>
+        <w:tc>
+          <w:tcPr>
+            <w:tcW w:w="1229" w:type="dxa"/>
+            <w:vAlign w:val="center"/>
+            <w:hideMark/>
+          </w:tcPr>
+          <w:p>
+            <w:r>
+              <w:t>1</w:t>
+            </w:r>
+          </w:p>
+        </w:tc>
+        <w:tc>
+          <w:tcPr>
+            <w:tcW w:w="1059" w:type="dxa"/>
+            <w:vAlign w:val="center"/>
+            <w:hideMark/>
+          </w:tcPr>
+          <w:p>
+            <w:r>
+              <w:t>-1</w:t>
+            </w:r>
+          </w:p>
+        </w:tc>
+        <w:tc>
+          <w:tcPr>
+            <w:tcW w:w="1315" w:type="dxa"/>
+            <w:vAlign w:val="center"/>
+            <w:hideMark/>
+          </w:tcPr>
+          <w:p>
+            <w:r>
+              <w:t>-2</w:t>
+            </w:r>
+          </w:p>
+        </w:tc>
+        <w:tc>
+          <w:tcPr>
+            <w:tcW w:w="1555" w:type="dxa"/>
+            <w:vAlign w:val="center"/>
+            <w:hideMark/>
+          </w:tcPr>
+          <w:p>
+            <w:r>
+              <w:t>3</w:t>
+            </w:r>
+          </w:p>
+        </w:tc>
+      </w:tr>
+      <w:tr>
+        <w:trPr>
+          <w:tblCellSpacing w:w="15" w:type="dxa"/>
+        </w:trPr>
+        <w:tc>
+          <w:tcPr>
+            <w:tcW w:w="0" w:type="auto"/>
+            <w:vAlign w:val="center"/>
+            <w:hideMark/>
+          </w:tcPr>
+          <w:p>
+            <w:r>
+              <w:t>3</w:t>
+            </w:r>
+          </w:p>
+        </w:tc>
+        <w:tc>
+          <w:tcPr>
+            <w:tcW w:w="1030" w:type="dxa"/>
+            <w:vAlign w:val="center"/>
+            <w:hideMark/>
+          </w:tcPr>
+          <w:p>
+            <w:r>
+              <w:t>56</w:t>
+            </w:r>
+          </w:p>
+        </w:tc>
+        <w:tc>
+          <w:tcPr>
+            <w:tcW w:w="1097" w:type="dxa"/>
+            <w:vAlign w:val="center"/>
+            <w:hideMark/>
+          </w:tcPr>
+          <w:p>
+            <w:r>
+              <w:t>19</w:t>
+            </w:r>
+          </w:p>
+        </w:tc>
+        <w:tc>
+          <w:tcPr>
+            <w:tcW w:w="1022" w:type="dxa"/>
+            <w:vAlign w:val="center"/>
+            <w:hideMark/>
+          </w:tcPr>
+          <w:p>
+            <w:r>
+              <w:t>4</w:t>
+            </w:r>
+          </w:p>
+        </w:tc>
+        <w:tc>
+          <w:tcPr>
+            <w:tcW w:w="1229" w:type="dxa"/>
+            <w:vAlign w:val="center"/>
+            <w:hideMark/>
+          </w:tcPr>
+          <w:p>
+            <w:r>
+              <w:t>-1</w:t>
+            </w:r>
+          </w:p>
+        </w:tc>
+        <w:tc>
+          <w:tcPr>
+            <w:tcW w:w="1059" w:type="dxa"/>
+            <w:vAlign w:val="center"/>
+            <w:hideMark/>
+          </w:tcPr>
+          <w:p>
+            <w:r>
+              <w:t>5</w:t>
+            </w:r>
+          </w:p>
+        </w:tc>
+        <w:tc>
+          <w:tcPr>
+            <w:tcW w:w="1315" w:type="dxa"/>
+            <w:vAlign w:val="center"/>
+            <w:hideMark/>
+          </w:tcPr>
+          <w:p>
+            <w:r>
+              <w:t>3</w:t>
+            </w:r>
+          </w:p>
+        </w:tc>
+        <w:tc>
+          <w:tcPr>
+            <w:tcW w:w="1555" w:type="dxa"/>
+            <w:vAlign w:val="center"/>
+            <w:hideMark/>
+          </w:tcPr>
+          <w:p>
+            <w:r>
+              <w:t>-14</w:t>
+            </w:r>
+          </w:p>
+        </w:tc>
+      </w:tr>
+      <w:tr>
+        <w:trPr>
+          <w:tblCellSpacing w:w="15" w:type="dxa"/>
+        </w:trPr>
+        <w:tc>
+          <w:tcPr>
+            <w:tcW w:w="0" w:type="auto"/>
+            <w:vAlign w:val="center"/>
+            <w:hideMark/>
+          </w:tcPr>
+          <w:p>
+            <w:r>
+              <w:t>4</w:t>
+            </w:r>
+          </w:p>
+        </w:tc>
+        <w:tc>
+          <w:tcPr>
+            <w:tcW w:w="1030" w:type="dxa"/>
+            <w:vAlign w:val="center"/>
+            <w:hideMark/>
+          </w:tcPr>
+          <w:p>
+            <w:r>
+              <w:t>19</w:t>
+            </w:r>
+          </w:p>
+        </w:tc>
+        <w:tc>
+          <w:tcPr>
+            <w:tcW w:w="1097" w:type="dxa"/>
+            <w:vAlign w:val="center"/>
+            <w:hideMark/>
+          </w:tcPr>
+          <w:p>
+            <w:r>
+              <w:t>18</w:t>
+            </w:r>
+          </w:p>
+        </w:tc>
+        <w:tc>
+          <w:tcPr>
+            <w:tcW w:w="1022" w:type="dxa"/>
+            <w:vAlign w:val="center"/>
+            <w:hideMark/>
+          </w:tcPr>
+          <w:p>
+            <w:r>
+              <w:t>2</w:t>
+            </w:r>
+          </w:p>
+        </w:tc>
+        <w:tc>
+          <w:tcPr>
+            <w:tcW w:w="1229" w:type="dxa"/>
+            <w:vAlign w:val="center"/>
+            <w:hideMark/>
+          </w:tcPr>
+          <w:p>
+            <w:r>
+              <w:t>5</w:t>
+            </w:r>
+          </w:p>
+        </w:tc>
+        <w:tc>
+          <w:tcPr>
+            <w:tcW w:w="1059" w:type="dxa"/>
+            <w:vAlign w:val="center"/>
+            <w:hideMark/>
+          </w:tcPr>
+          <w:p>
+            <w:r>
+              <w:t>-11</w:t>
+            </w:r>
+          </w:p>
+        </w:tc>
+        <w:tc>
+          <w:tcPr>
+            <w:tcW w:w="1315" w:type="dxa"/>
+            <w:vAlign w:val="center"/>
+            <w:hideMark/>
+          </w:tcPr>
+          <w:p>
+            <w:r>
+              <w:t>-14</w:t>
+            </w:r>
+          </w:p>
+        </w:tc>
+        <w:tc>
+          <w:tcPr>
+            <w:tcW w:w="1555" w:type="dxa"/>
+            <w:vAlign w:val="center"/>
+            <w:hideMark/>
+          </w:tcPr>
+          <w:p>
+            <w:r>
+              <w:t>31</w:t>
+            </w:r>
+          </w:p>
+        </w:tc>
+      </w:tr>
+      <w:tr>
+        <w:trPr>
+          <w:tblCellSpacing w:w="15" w:type="dxa"/>
+        </w:trPr>
+        <w:tc>
+          <w:tcPr>
+            <w:tcW w:w="0" w:type="auto"/>
+            <w:vAlign w:val="center"/>
+            <w:hideMark/>
+          </w:tcPr>
+          <w:p>
+            <w:r>
+              <w:t>5</w:t>
+            </w:r>
+          </w:p>
+        </w:tc>
+        <w:tc>
+          <w:tcPr>
+            <w:tcW w:w="1030" w:type="dxa"/>
+            <w:vAlign w:val="center"/>
+            <w:hideMark/>
+          </w:tcPr>
+          <w:p>
+            <w:r>
+              <w:t>18</w:t>
+            </w:r>
+          </w:p>
+        </w:tc>
+        <w:tc>
+          <w:tcPr>
+            <w:tcW w:w="1097" w:type="dxa"/>
+            <w:vAlign w:val="center"/>
+            <w:hideMark/>
+          </w:tcPr>
+          <w:p>
+            <w:r>
+              <w:t>1</w:t>
+            </w:r>
+          </w:p>
+        </w:tc>
+        <w:tc>
+          <w:tcPr>
+            <w:tcW w:w="1022" w:type="dxa"/>
+            <w:vAlign w:val="center"/>
+            <w:hideMark/>
+          </w:tcPr>
+          <w:p>
+            <w:r>
+              <w:t>1</w:t>
+            </w:r>
+          </w:p>
+        </w:tc>
+        <w:tc>
+          <w:tcPr>
+            <w:tcW w:w="1229" w:type="dxa"/>
+            <w:vAlign w:val="center"/>
+            <w:hideMark/>
+          </w:tcPr>
+          <w:p>
+            <w:r>
+              <w:t>-11</w:t>
+            </w:r>
+          </w:p>
+        </w:tc>
+        <w:tc>
+          <w:tcPr>
+            <w:tcW w:w="1059" w:type="dxa"/>
+            <w:vAlign w:val="center"/>
+            <w:hideMark/>
+          </w:tcPr>
+          <w:p>
+            <w:r>
+              <w:t>16</w:t>
+            </w:r>
+          </w:p>
+        </w:tc>
+        <w:tc>
+          <w:tcPr>
+            <w:tcW w:w="1315" w:type="dxa"/>
+            <w:vAlign w:val="center"/>
+            <w:hideMark/>
+          </w:tcPr>
+          <w:p>
+            <w:r>
+              <w:t>31</w:t>
+            </w:r>
+          </w:p>
+        </w:tc>
+        <w:tc>
+          <w:tcPr>
+            <w:tcW w:w="1555" w:type="dxa"/>
+            <w:vAlign w:val="center"/>
+            <w:hideMark/>
+          </w:tcPr>
+          <w:p>
+            <w:r>
+              <w:t>-45</w:t>
+            </w:r>
+          </w:p>
+        </w:tc>
+      </w:tr>
+      <w:tr>
+        <w:trPr>
+          <w:tblCellSpacing w:w="15" w:type="dxa"/>
+        </w:trPr>
+        <w:tc>
+          <w:tcPr>
+            <w:tcW w:w="0" w:type="auto"/>
+            <w:vAlign w:val="center"/>
+            <w:hideMark/>
+          </w:tcPr>
+          <w:p>
             <w:r>
               <w:t>6</w:t>
             </w:r>
@@ -2316,14 +2461,35 @@
         </w:tc>
         <w:tc>
           <w:tcPr>
-            <w:tcW w:w="1387" w:type="dxa"/>
+            <w:tcW w:w="1030" w:type="dxa"/>
             <w:vAlign w:val="center"/>
             <w:hideMark/>
           </w:tcPr>
           <w:p>
-            <w:pPr>
-              <w:jc w:val="center"/>
-            </w:pPr>
+            <w:r>
+              <w:t>1</w:t>
+            </w:r>
+          </w:p>
+        </w:tc>
+        <w:tc>
+          <w:tcPr>
+            <w:tcW w:w="1097" w:type="dxa"/>
+            <w:vAlign w:val="center"/>
+            <w:hideMark/>
+          </w:tcPr>
+          <w:p>
+            <w:r>
+              <w:t>0</w:t>
+            </w:r>
+          </w:p>
+        </w:tc>
+        <w:tc>
+          <w:tcPr>
+            <w:tcW w:w="1022" w:type="dxa"/>
+            <w:vAlign w:val="center"/>
+            <w:hideMark/>
+          </w:tcPr>
+          <w:p>
             <w:r>
               <w:t>18</w:t>
             </w:r>
@@ -2331,457 +2497,86 @@
         </w:tc>
         <w:tc>
           <w:tcPr>
-            <w:tcW w:w="2380" w:type="dxa"/>
+            <w:tcW w:w="1229" w:type="dxa"/>
             <w:vAlign w:val="center"/>
             <w:hideMark/>
           </w:tcPr>
           <w:p>
-            <w:pPr>
-              <w:jc w:val="center"/>
-            </w:pPr>
             <w:r>
-              <w:t>1</w:t>
+              <w:t>16</w:t>
             </w:r>
           </w:p>
         </w:tc>
         <w:tc>
           <w:tcPr>
-            <w:tcW w:w="2096" w:type="dxa"/>
+            <w:tcW w:w="1059" w:type="dxa"/>
             <w:vAlign w:val="center"/>
             <w:hideMark/>
           </w:tcPr>
           <w:p>
-            <w:pPr>
-              <w:jc w:val="center"/>
-            </w:pPr>
             <w:r>
-              <w:t>18</w:t>
+              <w:t>-299</w:t>
             </w:r>
           </w:p>
         </w:tc>
         <w:tc>
           <w:tcPr>
-            <w:tcW w:w="2081" w:type="dxa"/>
+            <w:tcW w:w="1315" w:type="dxa"/>
             <w:vAlign w:val="center"/>
             <w:hideMark/>
           </w:tcPr>
           <w:p>
-            <w:pPr>
-              <w:jc w:val="center"/>
-            </w:pPr>
             <w:r>
-              <w:t>0</w:t>
+              <w:t>-45</w:t>
+            </w:r>
+          </w:p>
+        </w:tc>
+        <w:tc>
+          <w:tcPr>
+            <w:tcW w:w="1555" w:type="dxa"/>
+            <w:vAlign w:val="center"/>
+            <w:hideMark/>
+          </w:tcPr>
+          <w:p>
+            <w:r>
+              <w:t>841</w:t>
             </w:r>
           </w:p>
         </w:tc>
       </w:tr>
     </w:tbl>
+    <w:p/>
     <w:p>
       <w:pPr>
         <w:pStyle w:val="my-0"/>
       </w:pPr>
+      <w:proofErr w:type="gramStart"/>
       <w:r>
-        <w:t>НОД(841, 299) = 1, что подтверждает взаимную простоту чисел.</w:t>
+        <w:t>НОД(</w:t>
+      </w:r>
+      <w:proofErr w:type="gramEnd"/>
+      <w:r>
+        <w:t>841, 299) = 1, что подтверждает, что числа взаимно просты</w:t>
       </w:r>
     </w:p>
     <w:p>
       <w:pPr>
-        <w:pStyle w:val="2"/>
-        <w:rPr>
-          <w:rFonts w:ascii="Times New Roman" w:hAnsi="Times New Roman" w:cs="Times New Roman"/>
-          <w:color w:val="auto"/>
-        </w:rPr>
+        <w:pStyle w:val="my-0"/>
+        <w:numPr>
+          <w:ilvl w:val="0"/>
+          <w:numId w:val="16"/>
+        </w:numPr>
       </w:pPr>
       <w:r>
-        <w:rPr>
-          <w:rFonts w:ascii="Times New Roman" w:hAnsi="Times New Roman" w:cs="Times New Roman"/>
-          <w:color w:val="auto"/>
-        </w:rPr>
-        <w:t>Обратный ход для нахождения x и y:</w:t>
+        <w:t>Коэффициенты в уравнении Безу: x = 16, y = -45</w:t>
       </w:r>
     </w:p>
     <w:p>
       <w:pPr>
         <w:pStyle w:val="my-0"/>
-        <w:numPr>
-          <w:ilvl w:val="0"/>
-          <w:numId w:val="14"/>
-        </w:numPr>
       </w:pPr>
       <w:r>
-        <w:t>Из предпоследней строки: 1 = 19 - 18*1</w:t>
-      </w:r>
-    </w:p>
-    <w:p>
-      <w:pPr>
-        <w:pStyle w:val="my-0"/>
-        <w:numPr>
-          <w:ilvl w:val="0"/>
-          <w:numId w:val="14"/>
-        </w:numPr>
-      </w:pPr>
-      <w:r>
-        <w:t>Подставляем выражение для 18 из строки выше: 18 = 56 - 19</w:t>
-      </w:r>
-      <w:r>
-        <w:rPr>
-          <w:rStyle w:val="af"/>
-        </w:rPr>
-        <w:t>2</w:t>
-      </w:r>
-      <w:r>
-        <w:rPr>
-          <w:i/>
-          <w:iCs/>
-        </w:rPr>
-        <w:br/>
-      </w:r>
-      <w:r>
-        <w:rPr>
-          <w:rStyle w:val="af"/>
-        </w:rPr>
-        <w:t>1 = 19 - (56 - 19</w:t>
-      </w:r>
-      <w:r>
-        <w:t>2)</w:t>
-      </w:r>
-      <w:r>
-        <w:rPr>
-          <w:i/>
-          <w:iCs/>
-        </w:rPr>
-        <w:br/>
-      </w:r>
-      <w:r>
-        <w:rPr>
-          <w:rStyle w:val="af"/>
-        </w:rPr>
-        <w:t>1 = 19 - 56 + 19</w:t>
-      </w:r>
-      <w:r>
-        <w:t>2</w:t>
-      </w:r>
-      <w:r>
-        <w:br/>
-        <w:t>1 = 19*3 - 56</w:t>
-      </w:r>
-    </w:p>
-    <w:p>
-      <w:pPr>
-        <w:pStyle w:val="my-0"/>
-        <w:numPr>
-          <w:ilvl w:val="0"/>
-          <w:numId w:val="14"/>
-        </w:numPr>
-      </w:pPr>
-      <w:r>
-        <w:t>Подставляем выражение для 19 из строки выше: 19 = 243 - 56</w:t>
-      </w:r>
-      <w:r>
-        <w:rPr>
-          <w:rStyle w:val="af"/>
-        </w:rPr>
-        <w:t>4</w:t>
-      </w:r>
-      <w:r>
-        <w:rPr>
-          <w:i/>
-          <w:iCs/>
-        </w:rPr>
-        <w:br/>
-      </w:r>
-      <w:r>
-        <w:rPr>
-          <w:rStyle w:val="af"/>
-        </w:rPr>
-        <w:t>1 = (243 - 56</w:t>
-      </w:r>
-      <w:r>
-        <w:t>4)</w:t>
-      </w:r>
-      <w:r>
-        <w:rPr>
-          <w:rStyle w:val="af"/>
-        </w:rPr>
-        <w:t>3 - 56</w:t>
-      </w:r>
-      <w:r>
-        <w:rPr>
-          <w:i/>
-          <w:iCs/>
-        </w:rPr>
-        <w:br/>
-      </w:r>
-      <w:r>
-        <w:rPr>
-          <w:rStyle w:val="af"/>
-        </w:rPr>
-        <w:t>1 = 243</w:t>
-      </w:r>
-      <w:r>
-        <w:t>3 - 56</w:t>
-      </w:r>
-      <w:r>
-        <w:rPr>
-          <w:rStyle w:val="af"/>
-        </w:rPr>
-        <w:t>12 - 56</w:t>
-      </w:r>
-      <w:r>
-        <w:rPr>
-          <w:i/>
-          <w:iCs/>
-        </w:rPr>
-        <w:br/>
-      </w:r>
-      <w:r>
-        <w:rPr>
-          <w:rStyle w:val="af"/>
-        </w:rPr>
-        <w:t>1 = 243</w:t>
-      </w:r>
-      <w:r>
-        <w:t>3 - 56*13</w:t>
-      </w:r>
-    </w:p>
-    <w:p>
-      <w:pPr>
-        <w:pStyle w:val="my-0"/>
-        <w:numPr>
-          <w:ilvl w:val="0"/>
-          <w:numId w:val="14"/>
-        </w:numPr>
-      </w:pPr>
-      <w:r>
-        <w:t>Подставляем выражение для 56 из строки выше: 56 = 299 - 243</w:t>
-      </w:r>
-      <w:r>
-        <w:rPr>
-          <w:rStyle w:val="af"/>
-        </w:rPr>
-        <w:t>1</w:t>
-      </w:r>
-      <w:r>
-        <w:rPr>
-          <w:i/>
-          <w:iCs/>
-        </w:rPr>
-        <w:br/>
-      </w:r>
-      <w:r>
-        <w:rPr>
-          <w:rStyle w:val="af"/>
-        </w:rPr>
-        <w:t>1 = 243</w:t>
-      </w:r>
-      <w:r>
-        <w:t>3 - (299 - 243</w:t>
-      </w:r>
-      <w:r>
-        <w:rPr>
-          <w:rStyle w:val="af"/>
-        </w:rPr>
-        <w:t>1)13</w:t>
-      </w:r>
-      <w:r>
-        <w:rPr>
-          <w:i/>
-          <w:iCs/>
-        </w:rPr>
-        <w:br/>
-      </w:r>
-      <w:r>
-        <w:rPr>
-          <w:rStyle w:val="af"/>
-        </w:rPr>
-        <w:t>1 = 2433 - 299</w:t>
-      </w:r>
-      <w:r>
-        <w:t>13 + 243</w:t>
-      </w:r>
-      <w:r>
-        <w:rPr>
-          <w:rStyle w:val="af"/>
-        </w:rPr>
-        <w:t>13</w:t>
-      </w:r>
-      <w:r>
-        <w:rPr>
-          <w:i/>
-          <w:iCs/>
-        </w:rPr>
-        <w:br/>
-      </w:r>
-      <w:r>
-        <w:rPr>
-          <w:rStyle w:val="af"/>
-        </w:rPr>
-        <w:t>1 = 243</w:t>
-      </w:r>
-      <w:r>
-        <w:t>16 - 299*13</w:t>
-      </w:r>
-    </w:p>
-    <w:p>
-      <w:pPr>
-        <w:pStyle w:val="my-0"/>
-        <w:numPr>
-          <w:ilvl w:val="0"/>
-          <w:numId w:val="14"/>
-        </w:numPr>
-      </w:pPr>
-      <w:r>
-        <w:t>Подставляем выражение для 243 из первой строки: 243 = 841 - 299</w:t>
-      </w:r>
-      <w:r>
-        <w:rPr>
-          <w:rStyle w:val="af"/>
-        </w:rPr>
-        <w:t>2</w:t>
-      </w:r>
-      <w:r>
-        <w:rPr>
-          <w:i/>
-          <w:iCs/>
-        </w:rPr>
-        <w:br/>
-      </w:r>
-      <w:r>
-        <w:rPr>
-          <w:rStyle w:val="af"/>
-        </w:rPr>
-        <w:t>1</w:t>
-      </w:r>
-      <w:r>
-        <w:rPr>
-          <w:rStyle w:val="af"/>
-          <w:i w:val="0"/>
-          <w:iCs w:val="0"/>
-        </w:rPr>
-        <w:t xml:space="preserve"> = (841 - 299</w:t>
-      </w:r>
-      <w:r>
-        <w:rPr>
-          <w:i/>
-          <w:iCs/>
-        </w:rPr>
-        <w:t>2)</w:t>
-      </w:r>
-      <w:r>
-        <w:rPr>
-          <w:rStyle w:val="af"/>
-        </w:rPr>
-        <w:t>16</w:t>
-      </w:r>
-      <w:r>
-        <w:rPr>
-          <w:rStyle w:val="af"/>
-          <w:i w:val="0"/>
-          <w:iCs w:val="0"/>
-        </w:rPr>
-        <w:t xml:space="preserve"> - 299</w:t>
-      </w:r>
-      <w:r>
-        <w:rPr>
-          <w:i/>
-          <w:iCs/>
-        </w:rPr>
-        <w:t>13</w:t>
-      </w:r>
-      <w:r>
-        <w:rPr>
-          <w:i/>
-          <w:iCs/>
-        </w:rPr>
-        <w:br/>
-        <w:t>1 = 841</w:t>
-      </w:r>
-      <w:r>
-        <w:rPr>
-          <w:rStyle w:val="af"/>
-        </w:rPr>
-        <w:t>16</w:t>
-      </w:r>
-      <w:r>
-        <w:rPr>
-          <w:rStyle w:val="af"/>
-          <w:i w:val="0"/>
-          <w:iCs w:val="0"/>
-        </w:rPr>
-        <w:t xml:space="preserve"> - 299</w:t>
-      </w:r>
-      <w:r>
-        <w:rPr>
-          <w:i/>
-          <w:iCs/>
-        </w:rPr>
-        <w:t>32 - 299</w:t>
-      </w:r>
-      <w:r>
-        <w:rPr>
-          <w:rStyle w:val="af"/>
-          <w:i w:val="0"/>
-          <w:iCs w:val="0"/>
-        </w:rPr>
-        <w:t>13</w:t>
-      </w:r>
-      <w:r>
-        <w:rPr>
-          <w:i/>
-          <w:iCs/>
-        </w:rPr>
-        <w:br/>
-      </w:r>
-      <w:r>
-        <w:rPr>
-          <w:rStyle w:val="af"/>
-        </w:rPr>
-        <w:t>1</w:t>
-      </w:r>
-      <w:r>
-        <w:rPr>
-          <w:rStyle w:val="af"/>
-          <w:i w:val="0"/>
-          <w:iCs w:val="0"/>
-        </w:rPr>
-        <w:t xml:space="preserve"> = </w:t>
-      </w:r>
-      <w:r>
-        <w:rPr>
-          <w:rStyle w:val="af"/>
-        </w:rPr>
-        <w:t>84</w:t>
-      </w:r>
-      <w:r>
-        <w:rPr>
-          <w:rStyle w:val="af"/>
-          <w:lang w:val="ru-RU"/>
-        </w:rPr>
-        <w:t>1</w:t>
-      </w:r>
-      <w:r>
-        <w:rPr>
-          <w:i/>
-          <w:iCs/>
-        </w:rPr>
-        <w:t>16 - 299*45</w:t>
-      </w:r>
-    </w:p>
-    <w:p>
-      <w:pPr>
-        <w:pStyle w:val="my-0"/>
-      </w:pPr>
-      <w:r>
-        <w:t>Получаем решение: x = 16, y = -45</w:t>
-      </w:r>
-    </w:p>
-    <w:p>
-      <w:pPr>
-        <w:pStyle w:val="my-0"/>
-      </w:pPr>
-      <w:r>
-        <w:lastRenderedPageBreak/>
-        <w:t xml:space="preserve">Проверка: 16*841 + (-45)*299 = 13456 - 13455 = 1 </w:t>
+        <w:t>Проверка: 841 × 16 + 299 × (-45) = 13456 - 13455 = 1</w:t>
       </w:r>
     </w:p>
     <w:p>
@@ -3084,6 +2879,7 @@
           <w:sz w:val="28"/>
           <w:szCs w:val="28"/>
         </w:rPr>
+        <w:lastRenderedPageBreak/>
         <w:t xml:space="preserve">Разработать программное средство, выполняющее расшифрование файла, каждый 16-битный блок которого представляет собой зашифрованное по алгоритму </w:t>
       </w:r>
       <w:r>
@@ -3415,6 +3211,9 @@
         <w:ind w:left="360"/>
       </w:pPr>
       <w:r>
+        <w:rPr>
+          <w:noProof/>
+        </w:rPr>
         <w:drawing>
           <wp:inline distT="0" distB="0" distL="0" distR="0" wp14:anchorId="283262F3" wp14:editId="323F31F3">
             <wp:extent cx="6480175" cy="3094355"/>
@@ -3468,6 +3267,9 @@
         <w:br/>
       </w:r>
       <w:r>
+        <w:rPr>
+          <w:noProof/>
+        </w:rPr>
         <w:drawing>
           <wp:inline distT="0" distB="0" distL="0" distR="0" wp14:anchorId="70A0FFF9" wp14:editId="2B9271B1">
             <wp:extent cx="6480175" cy="7005320"/>
@@ -3521,6 +3323,9 @@
         <w:br/>
       </w:r>
       <w:r>
+        <w:rPr>
+          <w:noProof/>
+        </w:rPr>
         <w:drawing>
           <wp:inline distT="0" distB="0" distL="0" distR="0" wp14:anchorId="342D28EB" wp14:editId="543431AC">
             <wp:extent cx="6480175" cy="6970395"/>
@@ -3576,6 +3381,9 @@
         <w:ind w:left="360"/>
       </w:pPr>
       <w:r>
+        <w:rPr>
+          <w:noProof/>
+        </w:rPr>
         <w:lastRenderedPageBreak/>
         <w:drawing>
           <wp:inline distT="0" distB="0" distL="0" distR="0" wp14:anchorId="76D5E2DE" wp14:editId="1A27A8A1">
@@ -3630,6 +3438,9 @@
         <w:br/>
       </w:r>
       <w:r>
+        <w:rPr>
+          <w:noProof/>
+        </w:rPr>
         <w:drawing>
           <wp:inline distT="0" distB="0" distL="0" distR="0" wp14:anchorId="40E91A39" wp14:editId="77AF23C7">
             <wp:extent cx="6480175" cy="6960235"/>
@@ -3672,9 +3483,12 @@
         <w:pStyle w:val="ad"/>
         <w:ind w:left="360"/>
       </w:pPr>
+      <w:r>
+        <w:t xml:space="preserve">Результат </w:t>
+      </w:r>
       <w:proofErr w:type="gramStart"/>
       <w:r>
-        <w:t>Результат расшифровки</w:t>
+        <w:t>расшифровки</w:t>
       </w:r>
       <w:proofErr w:type="gramEnd"/>
       <w:r>
@@ -3690,6 +3504,9 @@
         <w:ind w:left="360"/>
       </w:pPr>
       <w:r>
+        <w:rPr>
+          <w:noProof/>
+        </w:rPr>
         <w:lastRenderedPageBreak/>
         <w:drawing>
           <wp:inline distT="0" distB="0" distL="0" distR="0" wp14:anchorId="36B39396" wp14:editId="783780D9">
@@ -3788,6 +3605,9 @@
         <w:pStyle w:val="ad"/>
       </w:pPr>
       <w:r>
+        <w:rPr>
+          <w:noProof/>
+        </w:rPr>
         <w:drawing>
           <wp:inline distT="0" distB="0" distL="0" distR="0" wp14:anchorId="6DDE73B9" wp14:editId="4E20EEA8">
             <wp:extent cx="6480175" cy="3146425"/>
@@ -3849,6 +3669,9 @@
         <w:pStyle w:val="ad"/>
       </w:pPr>
       <w:r>
+        <w:rPr>
+          <w:noProof/>
+        </w:rPr>
         <w:lastRenderedPageBreak/>
         <w:drawing>
           <wp:inline distT="0" distB="0" distL="0" distR="0" wp14:anchorId="2508839A" wp14:editId="4D5A32F9">
@@ -3909,6 +3732,9 @@
         </w:rPr>
       </w:pPr>
       <w:r>
+        <w:rPr>
+          <w:noProof/>
+        </w:rPr>
         <w:lastRenderedPageBreak/>
         <w:drawing>
           <wp:inline distT="0" distB="0" distL="0" distR="0" wp14:anchorId="5BFA5107" wp14:editId="58A2DED1">
@@ -3965,6 +3791,9 @@
         <w:ind w:left="360"/>
       </w:pPr>
       <w:r>
+        <w:rPr>
+          <w:noProof/>
+        </w:rPr>
         <w:drawing>
           <wp:inline distT="0" distB="0" distL="0" distR="0" wp14:anchorId="39BC088A" wp14:editId="3DE626B5">
             <wp:extent cx="6480175" cy="3473450"/>
@@ -4024,6 +3853,9 @@
         <w:br/>
       </w:r>
       <w:r>
+        <w:rPr>
+          <w:noProof/>
+        </w:rPr>
         <w:drawing>
           <wp:inline distT="0" distB="0" distL="0" distR="0" wp14:anchorId="52192500" wp14:editId="079A4D87">
             <wp:extent cx="6480175" cy="4739640"/>
@@ -4066,9 +3898,12 @@
         <w:pStyle w:val="ad"/>
         <w:ind w:left="360"/>
       </w:pPr>
+      <w:r>
+        <w:t xml:space="preserve">Результат </w:t>
+      </w:r>
       <w:proofErr w:type="gramStart"/>
       <w:r>
-        <w:t>Результат расшифровки</w:t>
+        <w:t>расшифровки</w:t>
       </w:r>
       <w:proofErr w:type="gramEnd"/>
       <w:r>
@@ -4082,6 +3917,7 @@
       </w:r>
       <w:r>
         <w:rPr>
+          <w:noProof/>
           <w:lang w:val="en-US"/>
         </w:rPr>
         <w:drawing>
@@ -4136,8 +3972,6 @@
       <w:pPr>
         <w:pStyle w:val="ad"/>
       </w:pPr>
-      <w:bookmarkStart w:id="0" w:name="_GoBack"/>
-      <w:bookmarkEnd w:id="0"/>
     </w:p>
     <w:p>
       <w:pPr>
@@ -4173,7 +4007,7 @@
 </file>
 
 <file path=word/endnotes.xml><?xml version="1.0" encoding="utf-8"?>
-<w:endnotes xmlns:wpc="http://schemas.microsoft.com/office/word/2010/wordprocessingCanvas" xmlns:cx="http://schemas.microsoft.com/office/drawing/2014/chartex" xmlns:cx1="http://schemas.microsoft.com/office/drawing/2015/9/8/chartex" xmlns:cx2="http://schemas.microsoft.com/office/drawing/2015/10/21/chartex" xmlns:cx3="http://schemas.microsoft.com/office/drawing/2016/5/9/chartex" xmlns:cx4="http://schemas.microsoft.com/office/drawing/2016/5/10/chartex" xmlns:cx5="http://schemas.microsoft.com/office/drawing/2016/5/11/chartex" xmlns:cx6="http://schemas.microsoft.com/office/drawing/2016/5/12/chartex" xmlns:cx7="http://schemas.microsoft.com/office/drawing/2016/5/13/chartex" xmlns:cx8="http://schemas.microsoft.com/office/drawing/2016/5/14/chartex" xmlns:mc="http://schemas.openxmlformats.org/markup-compatibility/2006" xmlns:aink="http://schemas.microsoft.com/office/drawing/2016/ink" xmlns:am3d="http://schemas.microsoft.com/office/drawing/2017/model3d" xmlns:o="urn:schemas-microsoft-com:office:office" xmlns:r="http://schemas.openxmlformats.org/officeDocument/2006/relationships" xmlns:m="http://schemas.openxmlformats.org/officeDocument/2006/math" xmlns:v="urn:schemas-microsoft-com:vml" xmlns:wp14="http://schemas.microsoft.com/office/word/2010/wordprocessingDrawing" xmlns:wp="http://schemas.openxmlformats.org/drawingml/2006/wordprocessingDrawing" xmlns:w10="urn:schemas-microsoft-com:office:word" xmlns:w="http://schemas.openxmlformats.org/wordprocessingml/2006/main" xmlns:w14="http://schemas.microsoft.com/office/word/2010/wordml" xmlns:w15="http://schemas.microsoft.com/office/word/2012/wordml" xmlns:w16cex="http://schemas.microsoft.com/office/word/2018/wordml/cex" xmlns:w16cid="http://schemas.microsoft.com/office/word/2016/wordml/cid" xmlns:w16="http://schemas.microsoft.com/office/word/2018/wordml" xmlns:w16se="http://schemas.microsoft.com/office/word/2015/wordml/symex" xmlns:wpg="http://schemas.microsoft.com/office/word/2010/wordprocessingGroup" xmlns:wpi="http://schemas.microsoft.com/office/word/2010/wordprocessingInk" xmlns:wne="http://schemas.microsoft.com/office/word/2006/wordml" xmlns:wps="http://schemas.microsoft.com/office/word/2010/wordprocessingShape" mc:Ignorable="w14 w15 w16se w16cid w16 w16cex wp14">
+<w:endnotes xmlns:wpc="http://schemas.microsoft.com/office/word/2010/wordprocessingCanvas" xmlns:cx="http://schemas.microsoft.com/office/drawing/2014/chartex" xmlns:cx1="http://schemas.microsoft.com/office/drawing/2015/9/8/chartex" xmlns:cx2="http://schemas.microsoft.com/office/drawing/2015/10/21/chartex" xmlns:cx3="http://schemas.microsoft.com/office/drawing/2016/5/9/chartex" xmlns:cx4="http://schemas.microsoft.com/office/drawing/2016/5/10/chartex" xmlns:cx5="http://schemas.microsoft.com/office/drawing/2016/5/11/chartex" xmlns:cx6="http://schemas.microsoft.com/office/drawing/2016/5/12/chartex" xmlns:cx7="http://schemas.microsoft.com/office/drawing/2016/5/13/chartex" xmlns:cx8="http://schemas.microsoft.com/office/drawing/2016/5/14/chartex" xmlns:mc="http://schemas.openxmlformats.org/markup-compatibility/2006" xmlns:aink="http://schemas.microsoft.com/office/drawing/2016/ink" xmlns:am3d="http://schemas.microsoft.com/office/drawing/2017/model3d" xmlns:o="urn:schemas-microsoft-com:office:office" xmlns:oel="http://schemas.microsoft.com/office/2019/extlst" xmlns:r="http://schemas.openxmlformats.org/officeDocument/2006/relationships" xmlns:m="http://schemas.openxmlformats.org/officeDocument/2006/math" xmlns:v="urn:schemas-microsoft-com:vml" xmlns:wp14="http://schemas.microsoft.com/office/word/2010/wordprocessingDrawing" xmlns:wp="http://schemas.openxmlformats.org/drawingml/2006/wordprocessingDrawing" xmlns:w10="urn:schemas-microsoft-com:office:word" xmlns:w="http://schemas.openxmlformats.org/wordprocessingml/2006/main" xmlns:w14="http://schemas.microsoft.com/office/word/2010/wordml" xmlns:w15="http://schemas.microsoft.com/office/word/2012/wordml" xmlns:w16cex="http://schemas.microsoft.com/office/word/2018/wordml/cex" xmlns:w16cid="http://schemas.microsoft.com/office/word/2016/wordml/cid" xmlns:w16="http://schemas.microsoft.com/office/word/2018/wordml" xmlns:w16sdtdh="http://schemas.microsoft.com/office/word/2020/wordml/sdtdatahash" xmlns:w16se="http://schemas.microsoft.com/office/word/2015/wordml/symex" xmlns:wpg="http://schemas.microsoft.com/office/word/2010/wordprocessingGroup" xmlns:wpi="http://schemas.microsoft.com/office/word/2010/wordprocessingInk" xmlns:wne="http://schemas.microsoft.com/office/word/2006/wordml" xmlns:wps="http://schemas.microsoft.com/office/word/2010/wordprocessingShape" mc:Ignorable="w14 w15 w16se w16cid w16 w16cex w16sdtdh wp14">
   <w:endnote w:type="separator" w:id="-1">
     <w:p>
       <w:pPr>
@@ -4198,7 +4032,7 @@
 </file>
 
 <file path=word/footer1.xml><?xml version="1.0" encoding="utf-8"?>
-<w:ftr xmlns:wpc="http://schemas.microsoft.com/office/word/2010/wordprocessingCanvas" xmlns:cx="http://schemas.microsoft.com/office/drawing/2014/chartex" xmlns:cx1="http://schemas.microsoft.com/office/drawing/2015/9/8/chartex" xmlns:cx2="http://schemas.microsoft.com/office/drawing/2015/10/21/chartex" xmlns:cx3="http://schemas.microsoft.com/office/drawing/2016/5/9/chartex" xmlns:cx4="http://schemas.microsoft.com/office/drawing/2016/5/10/chartex" xmlns:cx5="http://schemas.microsoft.com/office/drawing/2016/5/11/chartex" xmlns:cx6="http://schemas.microsoft.com/office/drawing/2016/5/12/chartex" xmlns:cx7="http://schemas.microsoft.com/office/drawing/2016/5/13/chartex" xmlns:cx8="http://schemas.microsoft.com/office/drawing/2016/5/14/chartex" xmlns:mc="http://schemas.openxmlformats.org/markup-compatibility/2006" xmlns:aink="http://schemas.microsoft.com/office/drawing/2016/ink" xmlns:am3d="http://schemas.microsoft.com/office/drawing/2017/model3d" xmlns:o="urn:schemas-microsoft-com:office:office" xmlns:r="http://schemas.openxmlformats.org/officeDocument/2006/relationships" xmlns:m="http://schemas.openxmlformats.org/officeDocument/2006/math" xmlns:v="urn:schemas-microsoft-com:vml" xmlns:wp14="http://schemas.microsoft.com/office/word/2010/wordprocessingDrawing" xmlns:wp="http://schemas.openxmlformats.org/drawingml/2006/wordprocessingDrawing" xmlns:w10="urn:schemas-microsoft-com:office:word" xmlns:w="http://schemas.openxmlformats.org/wordprocessingml/2006/main" xmlns:w14="http://schemas.microsoft.com/office/word/2010/wordml" xmlns:w15="http://schemas.microsoft.com/office/word/2012/wordml" xmlns:w16cex="http://schemas.microsoft.com/office/word/2018/wordml/cex" xmlns:w16cid="http://schemas.microsoft.com/office/word/2016/wordml/cid" xmlns:w16="http://schemas.microsoft.com/office/word/2018/wordml" xmlns:w16se="http://schemas.microsoft.com/office/word/2015/wordml/symex" xmlns:wpg="http://schemas.microsoft.com/office/word/2010/wordprocessingGroup" xmlns:wpi="http://schemas.microsoft.com/office/word/2010/wordprocessingInk" xmlns:wne="http://schemas.microsoft.com/office/word/2006/wordml" xmlns:wps="http://schemas.microsoft.com/office/word/2010/wordprocessingShape" mc:Ignorable="w14 w15 w16se w16cid w16 w16cex wp14">
+<w:ftr xmlns:wpc="http://schemas.microsoft.com/office/word/2010/wordprocessingCanvas" xmlns:cx="http://schemas.microsoft.com/office/drawing/2014/chartex" xmlns:cx1="http://schemas.microsoft.com/office/drawing/2015/9/8/chartex" xmlns:cx2="http://schemas.microsoft.com/office/drawing/2015/10/21/chartex" xmlns:cx3="http://schemas.microsoft.com/office/drawing/2016/5/9/chartex" xmlns:cx4="http://schemas.microsoft.com/office/drawing/2016/5/10/chartex" xmlns:cx5="http://schemas.microsoft.com/office/drawing/2016/5/11/chartex" xmlns:cx6="http://schemas.microsoft.com/office/drawing/2016/5/12/chartex" xmlns:cx7="http://schemas.microsoft.com/office/drawing/2016/5/13/chartex" xmlns:cx8="http://schemas.microsoft.com/office/drawing/2016/5/14/chartex" xmlns:mc="http://schemas.openxmlformats.org/markup-compatibility/2006" xmlns:aink="http://schemas.microsoft.com/office/drawing/2016/ink" xmlns:am3d="http://schemas.microsoft.com/office/drawing/2017/model3d" xmlns:o="urn:schemas-microsoft-com:office:office" xmlns:oel="http://schemas.microsoft.com/office/2019/extlst" xmlns:r="http://schemas.openxmlformats.org/officeDocument/2006/relationships" xmlns:m="http://schemas.openxmlformats.org/officeDocument/2006/math" xmlns:v="urn:schemas-microsoft-com:vml" xmlns:wp14="http://schemas.microsoft.com/office/word/2010/wordprocessingDrawing" xmlns:wp="http://schemas.openxmlformats.org/drawingml/2006/wordprocessingDrawing" xmlns:w10="urn:schemas-microsoft-com:office:word" xmlns:w="http://schemas.openxmlformats.org/wordprocessingml/2006/main" xmlns:w14="http://schemas.microsoft.com/office/word/2010/wordml" xmlns:w15="http://schemas.microsoft.com/office/word/2012/wordml" xmlns:w16cex="http://schemas.microsoft.com/office/word/2018/wordml/cex" xmlns:w16cid="http://schemas.microsoft.com/office/word/2016/wordml/cid" xmlns:w16="http://schemas.microsoft.com/office/word/2018/wordml" xmlns:w16sdtdh="http://schemas.microsoft.com/office/word/2020/wordml/sdtdatahash" xmlns:w16se="http://schemas.microsoft.com/office/word/2015/wordml/symex" xmlns:wpg="http://schemas.microsoft.com/office/word/2010/wordprocessingGroup" xmlns:wpi="http://schemas.microsoft.com/office/word/2010/wordprocessingInk" xmlns:wne="http://schemas.microsoft.com/office/word/2006/wordml" xmlns:wps="http://schemas.microsoft.com/office/word/2010/wordprocessingShape" mc:Ignorable="w14 w15 w16se w16cid w16 w16cex w16sdtdh wp14">
   <w:sdt>
     <w:sdtPr>
       <w:id w:val="280924301"/>
@@ -4207,7 +4041,6 @@
         <w:docPartUnique/>
       </w:docPartObj>
     </w:sdtPr>
-    <w:sdtEndPr/>
     <w:sdtContent>
       <w:p>
         <w:pPr>
@@ -4244,7 +4077,7 @@
 </file>
 
 <file path=word/footnotes.xml><?xml version="1.0" encoding="utf-8"?>
-<w:footnotes xmlns:wpc="http://schemas.microsoft.com/office/word/2010/wordprocessingCanvas" xmlns:cx="http://schemas.microsoft.com/office/drawing/2014/chartex" xmlns:cx1="http://schemas.microsoft.com/office/drawing/2015/9/8/chartex" xmlns:cx2="http://schemas.microsoft.com/office/drawing/2015/10/21/chartex" xmlns:cx3="http://schemas.microsoft.com/office/drawing/2016/5/9/chartex" xmlns:cx4="http://schemas.microsoft.com/office/drawing/2016/5/10/chartex" xmlns:cx5="http://schemas.microsoft.com/office/drawing/2016/5/11/chartex" xmlns:cx6="http://schemas.microsoft.com/office/drawing/2016/5/12/chartex" xmlns:cx7="http://schemas.microsoft.com/office/drawing/2016/5/13/chartex" xmlns:cx8="http://schemas.microsoft.com/office/drawing/2016/5/14/chartex" xmlns:mc="http://schemas.openxmlformats.org/markup-compatibility/2006" xmlns:aink="http://schemas.microsoft.com/office/drawing/2016/ink" xmlns:am3d="http://schemas.microsoft.com/office/drawing/2017/model3d" xmlns:o="urn:schemas-microsoft-com:office:office" xmlns:r="http://schemas.openxmlformats.org/officeDocument/2006/relationships" xmlns:m="http://schemas.openxmlformats.org/officeDocument/2006/math" xmlns:v="urn:schemas-microsoft-com:vml" xmlns:wp14="http://schemas.microsoft.com/office/word/2010/wordprocessingDrawing" xmlns:wp="http://schemas.openxmlformats.org/drawingml/2006/wordprocessingDrawing" xmlns:w10="urn:schemas-microsoft-com:office:word" xmlns:w="http://schemas.openxmlformats.org/wordprocessingml/2006/main" xmlns:w14="http://schemas.microsoft.com/office/word/2010/wordml" xmlns:w15="http://schemas.microsoft.com/office/word/2012/wordml" xmlns:w16cex="http://schemas.microsoft.com/office/word/2018/wordml/cex" xmlns:w16cid="http://schemas.microsoft.com/office/word/2016/wordml/cid" xmlns:w16="http://schemas.microsoft.com/office/word/2018/wordml" xmlns:w16se="http://schemas.microsoft.com/office/word/2015/wordml/symex" xmlns:wpg="http://schemas.microsoft.com/office/word/2010/wordprocessingGroup" xmlns:wpi="http://schemas.microsoft.com/office/word/2010/wordprocessingInk" xmlns:wne="http://schemas.microsoft.com/office/word/2006/wordml" xmlns:wps="http://schemas.microsoft.com/office/word/2010/wordprocessingShape" mc:Ignorable="w14 w15 w16se w16cid w16 w16cex wp14">
+<w:footnotes xmlns:wpc="http://schemas.microsoft.com/office/word/2010/wordprocessingCanvas" xmlns:cx="http://schemas.microsoft.com/office/drawing/2014/chartex" xmlns:cx1="http://schemas.microsoft.com/office/drawing/2015/9/8/chartex" xmlns:cx2="http://schemas.microsoft.com/office/drawing/2015/10/21/chartex" xmlns:cx3="http://schemas.microsoft.com/office/drawing/2016/5/9/chartex" xmlns:cx4="http://schemas.microsoft.com/office/drawing/2016/5/10/chartex" xmlns:cx5="http://schemas.microsoft.com/office/drawing/2016/5/11/chartex" xmlns:cx6="http://schemas.microsoft.com/office/drawing/2016/5/12/chartex" xmlns:cx7="http://schemas.microsoft.com/office/drawing/2016/5/13/chartex" xmlns:cx8="http://schemas.microsoft.com/office/drawing/2016/5/14/chartex" xmlns:mc="http://schemas.openxmlformats.org/markup-compatibility/2006" xmlns:aink="http://schemas.microsoft.com/office/drawing/2016/ink" xmlns:am3d="http://schemas.microsoft.com/office/drawing/2017/model3d" xmlns:o="urn:schemas-microsoft-com:office:office" xmlns:oel="http://schemas.microsoft.com/office/2019/extlst" xmlns:r="http://schemas.openxmlformats.org/officeDocument/2006/relationships" xmlns:m="http://schemas.openxmlformats.org/officeDocument/2006/math" xmlns:v="urn:schemas-microsoft-com:vml" xmlns:wp14="http://schemas.microsoft.com/office/word/2010/wordprocessingDrawing" xmlns:wp="http://schemas.openxmlformats.org/drawingml/2006/wordprocessingDrawing" xmlns:w10="urn:schemas-microsoft-com:office:word" xmlns:w="http://schemas.openxmlformats.org/wordprocessingml/2006/main" xmlns:w14="http://schemas.microsoft.com/office/word/2010/wordml" xmlns:w15="http://schemas.microsoft.com/office/word/2012/wordml" xmlns:w16cex="http://schemas.microsoft.com/office/word/2018/wordml/cex" xmlns:w16cid="http://schemas.microsoft.com/office/word/2016/wordml/cid" xmlns:w16="http://schemas.microsoft.com/office/word/2018/wordml" xmlns:w16sdtdh="http://schemas.microsoft.com/office/word/2020/wordml/sdtdatahash" xmlns:w16se="http://schemas.microsoft.com/office/word/2015/wordml/symex" xmlns:wpg="http://schemas.microsoft.com/office/word/2010/wordprocessingGroup" xmlns:wpi="http://schemas.microsoft.com/office/word/2010/wordprocessingInk" xmlns:wne="http://schemas.microsoft.com/office/word/2006/wordml" xmlns:wps="http://schemas.microsoft.com/office/word/2010/wordprocessingShape" mc:Ignorable="w14 w15 w16se w16cid w16 w16cex w16sdtdh wp14">
   <w:footnote w:type="separator" w:id="-1">
     <w:p>
       <w:pPr>
@@ -4269,7 +4102,7 @@
 </file>
 
 <file path=word/numbering.xml><?xml version="1.0" encoding="utf-8"?>
-<w:numbering xmlns:wpc="http://schemas.microsoft.com/office/word/2010/wordprocessingCanvas" xmlns:cx="http://schemas.microsoft.com/office/drawing/2014/chartex" xmlns:cx1="http://schemas.microsoft.com/office/drawing/2015/9/8/chartex" xmlns:cx2="http://schemas.microsoft.com/office/drawing/2015/10/21/chartex" xmlns:cx3="http://schemas.microsoft.com/office/drawing/2016/5/9/chartex" xmlns:cx4="http://schemas.microsoft.com/office/drawing/2016/5/10/chartex" xmlns:cx5="http://schemas.microsoft.com/office/drawing/2016/5/11/chartex" xmlns:cx6="http://schemas.microsoft.com/office/drawing/2016/5/12/chartex" xmlns:cx7="http://schemas.microsoft.com/office/drawing/2016/5/13/chartex" xmlns:cx8="http://schemas.microsoft.com/office/drawing/2016/5/14/chartex" xmlns:mc="http://schemas.openxmlformats.org/markup-compatibility/2006" xmlns:aink="http://schemas.microsoft.com/office/drawing/2016/ink" xmlns:am3d="http://schemas.microsoft.com/office/drawing/2017/model3d" xmlns:o="urn:schemas-microsoft-com:office:office" xmlns:r="http://schemas.openxmlformats.org/officeDocument/2006/relationships" xmlns:m="http://schemas.openxmlformats.org/officeDocument/2006/math" xmlns:v="urn:schemas-microsoft-com:vml" xmlns:wp14="http://schemas.microsoft.com/office/word/2010/wordprocessingDrawing" xmlns:wp="http://schemas.openxmlformats.org/drawingml/2006/wordprocessingDrawing" xmlns:w10="urn:schemas-microsoft-com:office:word" xmlns:w="http://schemas.openxmlformats.org/wordprocessingml/2006/main" xmlns:w14="http://schemas.microsoft.com/office/word/2010/wordml" xmlns:w15="http://schemas.microsoft.com/office/word/2012/wordml" xmlns:w16cex="http://schemas.microsoft.com/office/word/2018/wordml/cex" xmlns:w16cid="http://schemas.microsoft.com/office/word/2016/wordml/cid" xmlns:w16="http://schemas.microsoft.com/office/word/2018/wordml" xmlns:w16se="http://schemas.microsoft.com/office/word/2015/wordml/symex" xmlns:wpg="http://schemas.microsoft.com/office/word/2010/wordprocessingGroup" xmlns:wpi="http://schemas.microsoft.com/office/word/2010/wordprocessingInk" xmlns:wne="http://schemas.microsoft.com/office/word/2006/wordml" xmlns:wps="http://schemas.microsoft.com/office/word/2010/wordprocessingShape" mc:Ignorable="w14 w15 w16se w16cid w16 w16cex wp14">
+<w:numbering xmlns:wpc="http://schemas.microsoft.com/office/word/2010/wordprocessingCanvas" xmlns:cx="http://schemas.microsoft.com/office/drawing/2014/chartex" xmlns:cx1="http://schemas.microsoft.com/office/drawing/2015/9/8/chartex" xmlns:cx2="http://schemas.microsoft.com/office/drawing/2015/10/21/chartex" xmlns:cx3="http://schemas.microsoft.com/office/drawing/2016/5/9/chartex" xmlns:cx4="http://schemas.microsoft.com/office/drawing/2016/5/10/chartex" xmlns:cx5="http://schemas.microsoft.com/office/drawing/2016/5/11/chartex" xmlns:cx6="http://schemas.microsoft.com/office/drawing/2016/5/12/chartex" xmlns:cx7="http://schemas.microsoft.com/office/drawing/2016/5/13/chartex" xmlns:cx8="http://schemas.microsoft.com/office/drawing/2016/5/14/chartex" xmlns:mc="http://schemas.openxmlformats.org/markup-compatibility/2006" xmlns:aink="http://schemas.microsoft.com/office/drawing/2016/ink" xmlns:am3d="http://schemas.microsoft.com/office/drawing/2017/model3d" xmlns:o="urn:schemas-microsoft-com:office:office" xmlns:oel="http://schemas.microsoft.com/office/2019/extlst" xmlns:r="http://schemas.openxmlformats.org/officeDocument/2006/relationships" xmlns:m="http://schemas.openxmlformats.org/officeDocument/2006/math" xmlns:v="urn:schemas-microsoft-com:vml" xmlns:wp14="http://schemas.microsoft.com/office/word/2010/wordprocessingDrawing" xmlns:wp="http://schemas.openxmlformats.org/drawingml/2006/wordprocessingDrawing" xmlns:w10="urn:schemas-microsoft-com:office:word" xmlns:w="http://schemas.openxmlformats.org/wordprocessingml/2006/main" xmlns:w14="http://schemas.microsoft.com/office/word/2010/wordml" xmlns:w15="http://schemas.microsoft.com/office/word/2012/wordml" xmlns:w16cex="http://schemas.microsoft.com/office/word/2018/wordml/cex" xmlns:w16cid="http://schemas.microsoft.com/office/word/2016/wordml/cid" xmlns:w16="http://schemas.microsoft.com/office/word/2018/wordml" xmlns:w16sdtdh="http://schemas.microsoft.com/office/word/2020/wordml/sdtdatahash" xmlns:w16se="http://schemas.microsoft.com/office/word/2015/wordml/symex" xmlns:wpg="http://schemas.microsoft.com/office/word/2010/wordprocessingGroup" xmlns:wpi="http://schemas.microsoft.com/office/word/2010/wordprocessingInk" xmlns:wne="http://schemas.microsoft.com/office/word/2006/wordml" xmlns:wps="http://schemas.microsoft.com/office/word/2010/wordprocessingShape" mc:Ignorable="w14 w15 w16se w16cid w16 w16cex w16sdtdh wp14">
   <w:abstractNum w:abstractNumId="0" w15:restartNumberingAfterBreak="0">
     <w:nsid w:val="D1E14B49"/>
     <w:multiLevelType w:val="singleLevel"/>
@@ -4461,6 +4294,155 @@
     </w:lvl>
   </w:abstractNum>
   <w:abstractNum w:abstractNumId="3" w15:restartNumberingAfterBreak="0">
+    <w:nsid w:val="2BAA6134"/>
+    <w:multiLevelType w:val="multilevel"/>
+    <w:tmpl w:val="BA62C09E"/>
+    <w:lvl w:ilvl="0">
+      <w:start w:val="1"/>
+      <w:numFmt w:val="bullet"/>
+      <w:lvlText w:val=""/>
+      <w:lvlJc w:val="left"/>
+      <w:pPr>
+        <w:tabs>
+          <w:tab w:val="num" w:pos="720"/>
+        </w:tabs>
+        <w:ind w:left="720" w:hanging="360"/>
+      </w:pPr>
+      <w:rPr>
+        <w:rFonts w:ascii="Symbol" w:hAnsi="Symbol" w:hint="default"/>
+        <w:sz w:val="20"/>
+      </w:rPr>
+    </w:lvl>
+    <w:lvl w:ilvl="1" w:tentative="1">
+      <w:start w:val="1"/>
+      <w:numFmt w:val="bullet"/>
+      <w:lvlText w:val="o"/>
+      <w:lvlJc w:val="left"/>
+      <w:pPr>
+        <w:tabs>
+          <w:tab w:val="num" w:pos="1440"/>
+        </w:tabs>
+        <w:ind w:left="1440" w:hanging="360"/>
+      </w:pPr>
+      <w:rPr>
+        <w:rFonts w:ascii="Courier New" w:hAnsi="Courier New" w:hint="default"/>
+        <w:sz w:val="20"/>
+      </w:rPr>
+    </w:lvl>
+    <w:lvl w:ilvl="2" w:tentative="1">
+      <w:start w:val="1"/>
+      <w:numFmt w:val="bullet"/>
+      <w:lvlText w:val=""/>
+      <w:lvlJc w:val="left"/>
+      <w:pPr>
+        <w:tabs>
+          <w:tab w:val="num" w:pos="2160"/>
+        </w:tabs>
+        <w:ind w:left="2160" w:hanging="360"/>
+      </w:pPr>
+      <w:rPr>
+        <w:rFonts w:ascii="Wingdings" w:hAnsi="Wingdings" w:hint="default"/>
+        <w:sz w:val="20"/>
+      </w:rPr>
+    </w:lvl>
+    <w:lvl w:ilvl="3" w:tentative="1">
+      <w:start w:val="1"/>
+      <w:numFmt w:val="bullet"/>
+      <w:lvlText w:val=""/>
+      <w:lvlJc w:val="left"/>
+      <w:pPr>
+        <w:tabs>
+          <w:tab w:val="num" w:pos="2880"/>
+        </w:tabs>
+        <w:ind w:left="2880" w:hanging="360"/>
+      </w:pPr>
+      <w:rPr>
+        <w:rFonts w:ascii="Wingdings" w:hAnsi="Wingdings" w:hint="default"/>
+        <w:sz w:val="20"/>
+      </w:rPr>
+    </w:lvl>
+    <w:lvl w:ilvl="4" w:tentative="1">
+      <w:start w:val="1"/>
+      <w:numFmt w:val="bullet"/>
+      <w:lvlText w:val=""/>
+      <w:lvlJc w:val="left"/>
+      <w:pPr>
+        <w:tabs>
+          <w:tab w:val="num" w:pos="3600"/>
+        </w:tabs>
+        <w:ind w:left="3600" w:hanging="360"/>
+      </w:pPr>
+      <w:rPr>
+        <w:rFonts w:ascii="Wingdings" w:hAnsi="Wingdings" w:hint="default"/>
+        <w:sz w:val="20"/>
+      </w:rPr>
+    </w:lvl>
+    <w:lvl w:ilvl="5" w:tentative="1">
+      <w:start w:val="1"/>
+      <w:numFmt w:val="bullet"/>
+      <w:lvlText w:val=""/>
+      <w:lvlJc w:val="left"/>
+      <w:pPr>
+        <w:tabs>
+          <w:tab w:val="num" w:pos="4320"/>
+        </w:tabs>
+        <w:ind w:left="4320" w:hanging="360"/>
+      </w:pPr>
+      <w:rPr>
+        <w:rFonts w:ascii="Wingdings" w:hAnsi="Wingdings" w:hint="default"/>
+        <w:sz w:val="20"/>
+      </w:rPr>
+    </w:lvl>
+    <w:lvl w:ilvl="6" w:tentative="1">
+      <w:start w:val="1"/>
+      <w:numFmt w:val="bullet"/>
+      <w:lvlText w:val=""/>
+      <w:lvlJc w:val="left"/>
+      <w:pPr>
+        <w:tabs>
+          <w:tab w:val="num" w:pos="5040"/>
+        </w:tabs>
+        <w:ind w:left="5040" w:hanging="360"/>
+      </w:pPr>
+      <w:rPr>
+        <w:rFonts w:ascii="Wingdings" w:hAnsi="Wingdings" w:hint="default"/>
+        <w:sz w:val="20"/>
+      </w:rPr>
+    </w:lvl>
+    <w:lvl w:ilvl="7" w:tentative="1">
+      <w:start w:val="1"/>
+      <w:numFmt w:val="bullet"/>
+      <w:lvlText w:val=""/>
+      <w:lvlJc w:val="left"/>
+      <w:pPr>
+        <w:tabs>
+          <w:tab w:val="num" w:pos="5760"/>
+        </w:tabs>
+        <w:ind w:left="5760" w:hanging="360"/>
+      </w:pPr>
+      <w:rPr>
+        <w:rFonts w:ascii="Wingdings" w:hAnsi="Wingdings" w:hint="default"/>
+        <w:sz w:val="20"/>
+      </w:rPr>
+    </w:lvl>
+    <w:lvl w:ilvl="8" w:tentative="1">
+      <w:start w:val="1"/>
+      <w:numFmt w:val="bullet"/>
+      <w:lvlText w:val=""/>
+      <w:lvlJc w:val="left"/>
+      <w:pPr>
+        <w:tabs>
+          <w:tab w:val="num" w:pos="6480"/>
+        </w:tabs>
+        <w:ind w:left="6480" w:hanging="360"/>
+      </w:pPr>
+      <w:rPr>
+        <w:rFonts w:ascii="Wingdings" w:hAnsi="Wingdings" w:hint="default"/>
+        <w:sz w:val="20"/>
+      </w:rPr>
+    </w:lvl>
+  </w:abstractNum>
+  <w:abstractNum w:abstractNumId="4" w15:restartNumberingAfterBreak="0">
     <w:nsid w:val="2C835983"/>
     <w:multiLevelType w:val="hybridMultilevel"/>
     <w:tmpl w:val="5C549E90"/>
@@ -4546,7 +4528,7 @@
       </w:pPr>
     </w:lvl>
   </w:abstractNum>
-  <w:abstractNum w:abstractNumId="4" w15:restartNumberingAfterBreak="0">
+  <w:abstractNum w:abstractNumId="5" w15:restartNumberingAfterBreak="0">
     <w:nsid w:val="3547324D"/>
     <w:multiLevelType w:val="multilevel"/>
     <w:tmpl w:val="CB78400E"/>
@@ -4659,7 +4641,7 @@
       </w:pPr>
     </w:lvl>
   </w:abstractNum>
-  <w:abstractNum w:abstractNumId="5" w15:restartNumberingAfterBreak="0">
+  <w:abstractNum w:abstractNumId="6" w15:restartNumberingAfterBreak="0">
     <w:nsid w:val="3A20267F"/>
     <w:multiLevelType w:val="multilevel"/>
     <w:tmpl w:val="FC969A6C"/>
@@ -4772,7 +4754,7 @@
       </w:pPr>
     </w:lvl>
   </w:abstractNum>
-  <w:abstractNum w:abstractNumId="6" w15:restartNumberingAfterBreak="0">
+  <w:abstractNum w:abstractNumId="7" w15:restartNumberingAfterBreak="0">
     <w:nsid w:val="3A4C35A8"/>
     <w:multiLevelType w:val="hybridMultilevel"/>
     <w:tmpl w:val="875656D0"/>
@@ -4861,7 +4843,7 @@
       </w:pPr>
     </w:lvl>
   </w:abstractNum>
-  <w:abstractNum w:abstractNumId="7" w15:restartNumberingAfterBreak="0">
+  <w:abstractNum w:abstractNumId="8" w15:restartNumberingAfterBreak="0">
     <w:nsid w:val="3BEC0D98"/>
     <w:multiLevelType w:val="multilevel"/>
     <w:tmpl w:val="702EF3A8"/>
@@ -4982,7 +4964,7 @@
       </w:pPr>
     </w:lvl>
   </w:abstractNum>
-  <w:abstractNum w:abstractNumId="8" w15:restartNumberingAfterBreak="0">
+  <w:abstractNum w:abstractNumId="9" w15:restartNumberingAfterBreak="0">
     <w:nsid w:val="45A754FE"/>
     <w:multiLevelType w:val="hybridMultilevel"/>
     <w:tmpl w:val="85020474"/>
@@ -5068,7 +5050,7 @@
       </w:pPr>
     </w:lvl>
   </w:abstractNum>
-  <w:abstractNum w:abstractNumId="9" w15:restartNumberingAfterBreak="0">
+  <w:abstractNum w:abstractNumId="10" w15:restartNumberingAfterBreak="0">
     <w:nsid w:val="496C042D"/>
     <w:multiLevelType w:val="hybridMultilevel"/>
     <w:tmpl w:val="1A987D40"/>
@@ -5154,7 +5136,7 @@
       </w:pPr>
     </w:lvl>
   </w:abstractNum>
-  <w:abstractNum w:abstractNumId="10" w15:restartNumberingAfterBreak="0">
+  <w:abstractNum w:abstractNumId="11" w15:restartNumberingAfterBreak="0">
     <w:nsid w:val="4A086597"/>
     <w:multiLevelType w:val="hybridMultilevel"/>
     <w:tmpl w:val="6DD05CCE"/>
@@ -5240,7 +5222,7 @@
       </w:pPr>
     </w:lvl>
   </w:abstractNum>
-  <w:abstractNum w:abstractNumId="11" w15:restartNumberingAfterBreak="0">
+  <w:abstractNum w:abstractNumId="12" w15:restartNumberingAfterBreak="0">
     <w:nsid w:val="4C331128"/>
     <w:multiLevelType w:val="hybridMultilevel"/>
     <w:tmpl w:val="E9620ABA"/>
@@ -5326,7 +5308,7 @@
       </w:pPr>
     </w:lvl>
   </w:abstractNum>
-  <w:abstractNum w:abstractNumId="12" w15:restartNumberingAfterBreak="0">
+  <w:abstractNum w:abstractNumId="13" w15:restartNumberingAfterBreak="0">
     <w:nsid w:val="54296586"/>
     <w:multiLevelType w:val="hybridMultilevel"/>
     <w:tmpl w:val="B276DFB8"/>
@@ -5412,23 +5394,23 @@
       </w:pPr>
     </w:lvl>
   </w:abstractNum>
-  <w:num w:numId="1">
-    <w:abstractNumId w:val="8"/>
-  </w:num>
-  <w:num w:numId="2">
+  <w:num w:numId="1" w16cid:durableId="1703163772">
     <w:abstractNumId w:val="9"/>
   </w:num>
-  <w:num w:numId="3">
-    <w:abstractNumId w:val="8"/>
+  <w:num w:numId="2" w16cid:durableId="1396195734">
+    <w:abstractNumId w:val="10"/>
   </w:num>
-  <w:num w:numId="4">
-    <w:abstractNumId w:val="11"/>
+  <w:num w:numId="3" w16cid:durableId="1801918053">
+    <w:abstractNumId w:val="9"/>
   </w:num>
-  <w:num w:numId="5">
-    <w:abstractNumId w:val="3"/>
+  <w:num w:numId="4" w16cid:durableId="1269973343">
+    <w:abstractNumId w:val="12"/>
   </w:num>
-  <w:num w:numId="6">
-    <w:abstractNumId w:val="9"/>
+  <w:num w:numId="5" w16cid:durableId="282615392">
+    <w:abstractNumId w:val="4"/>
+  </w:num>
+  <w:num w:numId="6" w16cid:durableId="755326325">
+    <w:abstractNumId w:val="10"/>
     <w:lvlOverride w:ilvl="0">
       <w:startOverride w:val="1"/>
     </w:lvlOverride>
@@ -5457,38 +5439,41 @@
       <w:startOverride w:val="1"/>
     </w:lvlOverride>
   </w:num>
-  <w:num w:numId="7">
-    <w:abstractNumId w:val="10"/>
+  <w:num w:numId="7" w16cid:durableId="1508209799">
+    <w:abstractNumId w:val="11"/>
   </w:num>
-  <w:num w:numId="8">
-    <w:abstractNumId w:val="12"/>
+  <w:num w:numId="8" w16cid:durableId="1759517157">
+    <w:abstractNumId w:val="13"/>
   </w:num>
-  <w:num w:numId="9">
+  <w:num w:numId="9" w16cid:durableId="474641594">
     <w:abstractNumId w:val="1"/>
   </w:num>
-  <w:num w:numId="10">
+  <w:num w:numId="10" w16cid:durableId="433789066">
     <w:abstractNumId w:val="2"/>
   </w:num>
-  <w:num w:numId="11">
+  <w:num w:numId="11" w16cid:durableId="2033650451">
+    <w:abstractNumId w:val="7"/>
+  </w:num>
+  <w:num w:numId="12" w16cid:durableId="92360879">
+    <w:abstractNumId w:val="0"/>
+  </w:num>
+  <w:num w:numId="13" w16cid:durableId="1089346800">
+    <w:abstractNumId w:val="8"/>
+  </w:num>
+  <w:num w:numId="14" w16cid:durableId="1655839286">
     <w:abstractNumId w:val="6"/>
   </w:num>
-  <w:num w:numId="12">
-    <w:abstractNumId w:val="0"/>
-  </w:num>
-  <w:num w:numId="13">
-    <w:abstractNumId w:val="7"/>
-  </w:num>
-  <w:num w:numId="14">
+  <w:num w:numId="15" w16cid:durableId="1960993116">
     <w:abstractNumId w:val="5"/>
   </w:num>
-  <w:num w:numId="15">
-    <w:abstractNumId w:val="4"/>
+  <w:num w:numId="16" w16cid:durableId="64181834">
+    <w:abstractNumId w:val="3"/>
   </w:num>
 </w:numbering>
 </file>
 
 <file path=word/styles.xml><?xml version="1.0" encoding="utf-8"?>
-<w:styles xmlns:mc="http://schemas.openxmlformats.org/markup-compatibility/2006" xmlns:r="http://schemas.openxmlformats.org/officeDocument/2006/relationships" xmlns:w="http://schemas.openxmlformats.org/wordprocessingml/2006/main" xmlns:w14="http://schemas.microsoft.com/office/word/2010/wordml" xmlns:w15="http://schemas.microsoft.com/office/word/2012/wordml" xmlns:w16cex="http://schemas.microsoft.com/office/word/2018/wordml/cex" xmlns:w16cid="http://schemas.microsoft.com/office/word/2016/wordml/cid" xmlns:w16="http://schemas.microsoft.com/office/word/2018/wordml" xmlns:w16se="http://schemas.microsoft.com/office/word/2015/wordml/symex" mc:Ignorable="w14 w15 w16se w16cid w16 w16cex">
+<w:styles xmlns:mc="http://schemas.openxmlformats.org/markup-compatibility/2006" xmlns:r="http://schemas.openxmlformats.org/officeDocument/2006/relationships" xmlns:w="http://schemas.openxmlformats.org/wordprocessingml/2006/main" xmlns:w14="http://schemas.microsoft.com/office/word/2010/wordml" xmlns:w15="http://schemas.microsoft.com/office/word/2012/wordml" xmlns:w16cex="http://schemas.microsoft.com/office/word/2018/wordml/cex" xmlns:w16cid="http://schemas.microsoft.com/office/word/2016/wordml/cid" xmlns:w16="http://schemas.microsoft.com/office/word/2018/wordml" xmlns:w16sdtdh="http://schemas.microsoft.com/office/word/2020/wordml/sdtdatahash" xmlns:w16se="http://schemas.microsoft.com/office/word/2015/wordml/symex" mc:Ignorable="w14 w15 w16se w16cid w16 w16cex w16sdtdh">
   <w:docDefaults>
     <w:rPrDefault>
       <w:rPr>
@@ -5610,6 +5595,7 @@
     <w:lsdException w:name="HTML Sample" w:semiHidden="1" w:unhideWhenUsed="1"/>
     <w:lsdException w:name="HTML Typewriter" w:semiHidden="1" w:unhideWhenUsed="1"/>
     <w:lsdException w:name="HTML Variable" w:semiHidden="1" w:unhideWhenUsed="1"/>
+    <w:lsdException w:name="Normal Table" w:semiHidden="1" w:unhideWhenUsed="1"/>
     <w:lsdException w:name="annotation subject" w:semiHidden="1" w:unhideWhenUsed="1"/>
     <w:lsdException w:name="No List" w:semiHidden="1" w:unhideWhenUsed="1"/>
     <w:lsdException w:name="Outline List 1" w:semiHidden="1" w:unhideWhenUsed="1"/>
@@ -5652,8 +5638,11 @@
     <w:lsdException w:name="Table Contemporary" w:semiHidden="1" w:unhideWhenUsed="1"/>
     <w:lsdException w:name="Table Elegant" w:semiHidden="1" w:unhideWhenUsed="1"/>
     <w:lsdException w:name="Table Professional" w:semiHidden="1" w:unhideWhenUsed="1"/>
+    <w:lsdException w:name="Table Subtle 1" w:semiHidden="1" w:unhideWhenUsed="1"/>
     <w:lsdException w:name="Table Subtle 2" w:semiHidden="1" w:unhideWhenUsed="1"/>
     <w:lsdException w:name="Table Web 1" w:semiHidden="1" w:unhideWhenUsed="1"/>
+    <w:lsdException w:name="Table Web 2" w:semiHidden="1" w:unhideWhenUsed="1"/>
+    <w:lsdException w:name="Table Web 3" w:semiHidden="1" w:unhideWhenUsed="1"/>
     <w:lsdException w:name="Balloon Text" w:semiHidden="1" w:unhideWhenUsed="1"/>
     <w:lsdException w:name="Table Grid" w:uiPriority="0"/>
     <w:lsdException w:name="Table Theme" w:semiHidden="1" w:unhideWhenUsed="1"/>
@@ -6075,7 +6064,6 @@
   <w:style w:type="character" w:default="1" w:styleId="a0">
     <w:name w:val="Default Paragraph Font"/>
     <w:uiPriority w:val="1"/>
-    <w:semiHidden/>
     <w:unhideWhenUsed/>
   </w:style>
   <w:style w:type="table" w:default="1" w:styleId="a1">
@@ -17724,7 +17712,6 @@
       <w:rFonts w:eastAsia="Times New Roman"/>
       <w:sz w:val="24"/>
       <w:szCs w:val="24"/>
-      <w:lang/>
     </w:rPr>
   </w:style>
   <w:style w:type="paragraph" w:styleId="aff4">
@@ -17741,7 +17728,6 @@
       <w:rFonts w:eastAsia="Times New Roman"/>
       <w:sz w:val="24"/>
       <w:szCs w:val="24"/>
-      <w:lang/>
     </w:rPr>
   </w:style>
 </w:styles>

</xml_diff>